<commit_message>
add mysql index and jvm doc
</commit_message>
<xml_diff>
--- a/doc_demo/docs/db/mysql/mysql.docx
+++ b/doc_demo/docs/db/mysql/mysql.docx
@@ -1,6 +1,6 @@
 
 <file path=word/document.xml><?xml version="1.0" encoding="utf-8"?>
-<w:document xmlns:wpc="http://schemas.microsoft.com/office/word/2010/wordprocessingCanvas" xmlns:cx="http://schemas.microsoft.com/office/drawing/2014/chartex" xmlns:cx1="http://schemas.microsoft.com/office/drawing/2015/9/8/chartex" xmlns:cx2="http://schemas.microsoft.com/office/drawing/2015/10/21/chartex" xmlns:cx3="http://schemas.microsoft.com/office/drawing/2016/5/9/chartex" xmlns:cx4="http://schemas.microsoft.com/office/drawing/2016/5/10/chartex" xmlns:cx5="http://schemas.microsoft.com/office/drawing/2016/5/11/chartex" xmlns:cx6="http://schemas.microsoft.com/office/drawing/2016/5/12/chartex" xmlns:cx7="http://schemas.microsoft.com/office/drawing/2016/5/13/chartex" xmlns:cx8="http://schemas.microsoft.com/office/drawing/2016/5/14/chartex" xmlns:mc="http://schemas.openxmlformats.org/markup-compatibility/2006" xmlns:aink="http://schemas.microsoft.com/office/drawing/2016/ink" xmlns:am3d="http://schemas.microsoft.com/office/drawing/2017/model3d" xmlns:o="urn:schemas-microsoft-com:office:office" xmlns:oel="http://schemas.microsoft.com/office/2019/extlst" xmlns:r="http://schemas.openxmlformats.org/officeDocument/2006/relationships" xmlns:m="http://schemas.openxmlformats.org/officeDocument/2006/math" xmlns:v="urn:schemas-microsoft-com:vml" xmlns:wp14="http://schemas.microsoft.com/office/word/2010/wordprocessingDrawing" xmlns:wp="http://schemas.openxmlformats.org/drawingml/2006/wordprocessingDrawing" xmlns:w10="urn:schemas-microsoft-com:office:word" xmlns:w="http://schemas.openxmlformats.org/wordprocessingml/2006/main" xmlns:w14="http://schemas.microsoft.com/office/word/2010/wordml" xmlns:w15="http://schemas.microsoft.com/office/word/2012/wordml" xmlns:w16cex="http://schemas.microsoft.com/office/word/2018/wordml/cex" xmlns:w16cid="http://schemas.microsoft.com/office/word/2016/wordml/cid" xmlns:w16="http://schemas.microsoft.com/office/word/2018/wordml" xmlns:w16sdtdh="http://schemas.microsoft.com/office/word/2020/wordml/sdtdatahash" xmlns:w16se="http://schemas.microsoft.com/office/word/2015/wordml/symex" xmlns:wpg="http://schemas.microsoft.com/office/word/2010/wordprocessingGroup" xmlns:wpi="http://schemas.microsoft.com/office/word/2010/wordprocessingInk" xmlns:wne="http://schemas.microsoft.com/office/word/2006/wordml" xmlns:wps="http://schemas.microsoft.com/office/word/2010/wordprocessingShape" mc:Ignorable="w14 w15 w16se w16cid w16 w16cex w16sdtdh wp14">
+<w:document xmlns:wpc="http://schemas.microsoft.com/office/word/2010/wordprocessingCanvas" xmlns:cx="http://schemas.microsoft.com/office/drawing/2014/chartex" xmlns:cx1="http://schemas.microsoft.com/office/drawing/2015/9/8/chartex" xmlns:cx2="http://schemas.microsoft.com/office/drawing/2015/10/21/chartex" xmlns:cx3="http://schemas.microsoft.com/office/drawing/2016/5/9/chartex" xmlns:cx4="http://schemas.microsoft.com/office/drawing/2016/5/10/chartex" xmlns:cx5="http://schemas.microsoft.com/office/drawing/2016/5/11/chartex" xmlns:cx6="http://schemas.microsoft.com/office/drawing/2016/5/12/chartex" xmlns:cx7="http://schemas.microsoft.com/office/drawing/2016/5/13/chartex" xmlns:cx8="http://schemas.microsoft.com/office/drawing/2016/5/14/chartex" xmlns:mc="http://schemas.openxmlformats.org/markup-compatibility/2006" xmlns:aink="http://schemas.microsoft.com/office/drawing/2016/ink" xmlns:am3d="http://schemas.microsoft.com/office/drawing/2017/model3d" xmlns:o="urn:schemas-microsoft-com:office:office" xmlns:oel="http://schemas.microsoft.com/office/2019/extlst" xmlns:r="http://schemas.openxmlformats.org/officeDocument/2006/relationships" xmlns:m="http://schemas.openxmlformats.org/officeDocument/2006/math" xmlns:v="urn:schemas-microsoft-com:vml" xmlns:wp14="http://schemas.microsoft.com/office/word/2010/wordprocessingDrawing" xmlns:wp="http://schemas.openxmlformats.org/drawingml/2006/wordprocessingDrawing" xmlns:w10="urn:schemas-microsoft-com:office:word" xmlns:w="http://schemas.openxmlformats.org/wordprocessingml/2006/main" xmlns:w14="http://schemas.microsoft.com/office/word/2010/wordml" xmlns:w15="http://schemas.microsoft.com/office/word/2012/wordml" xmlns:w16cex="http://schemas.microsoft.com/office/word/2018/wordml/cex" xmlns:w16cid="http://schemas.microsoft.com/office/word/2016/wordml/cid" xmlns:w16="http://schemas.microsoft.com/office/word/2018/wordml" xmlns:w16du="http://schemas.microsoft.com/office/word/2023/wordml/word16du" xmlns:w16sdtdh="http://schemas.microsoft.com/office/word/2020/wordml/sdtdatahash" xmlns:w16se="http://schemas.microsoft.com/office/word/2015/wordml/symex" xmlns:wpg="http://schemas.microsoft.com/office/word/2010/wordprocessingGroup" xmlns:wpi="http://schemas.microsoft.com/office/word/2010/wordprocessingInk" xmlns:wne="http://schemas.microsoft.com/office/word/2006/wordml" xmlns:wps="http://schemas.microsoft.com/office/word/2010/wordprocessingShape" mc:Ignorable="w14 w15 w16se w16cid w16 w16cex w16sdtdh wp14">
   <w:body>
     <w:p>
       <w:pPr>
@@ -154,13 +154,7 @@
         <w:t>... order by...</w:t>
       </w:r>
     </w:p>
-    <w:p>
-      <w:pPr>
-        <w:rPr>
-          <w:rFonts w:hint="eastAsia"/>
-        </w:rPr>
-      </w:pPr>
-    </w:p>
+    <w:p/>
     <w:p>
       <w:pPr>
         <w:pStyle w:val="2"/>
@@ -504,16 +498,117 @@
         <w:pStyle w:val="a3"/>
         <w:ind w:left="420" w:firstLineChars="0" w:firstLine="0"/>
       </w:pPr>
+      <w:proofErr w:type="spellStart"/>
+      <w:r>
+        <w:t>InnoDB</w:t>
+      </w:r>
+      <w:proofErr w:type="spellEnd"/>
+      <w:r>
+        <w:t>索引实现(聚集)</w:t>
+      </w:r>
+      <w:r>
+        <w:rPr>
+          <w:rFonts w:hint="eastAsia"/>
+        </w:rPr>
+        <w:t>：</w:t>
+      </w:r>
+    </w:p>
+    <w:p>
+      <w:pPr>
+        <w:pStyle w:val="a3"/>
+        <w:ind w:left="420" w:firstLineChars="0" w:firstLine="0"/>
+      </w:pPr>
+      <w:r>
+        <w:rPr>
+          <w:rFonts w:hint="eastAsia"/>
+        </w:rPr>
+        <w:t>表数据文件本身就是按</w:t>
+      </w:r>
+      <w:proofErr w:type="spellStart"/>
+      <w:r>
+        <w:t>B+Tree</w:t>
+      </w:r>
+      <w:proofErr w:type="spellEnd"/>
+      <w:r>
+        <w:t>组织的一个索引结构文件</w:t>
+      </w:r>
+    </w:p>
+    <w:p>
+      <w:pPr>
+        <w:pStyle w:val="a3"/>
+        <w:ind w:left="420" w:firstLineChars="0" w:firstLine="0"/>
+      </w:pPr>
+      <w:r>
+        <w:rPr>
+          <w:rFonts w:hint="eastAsia"/>
+        </w:rPr>
+        <w:t>聚集索引</w:t>
+      </w:r>
+      <w:r>
+        <w:t>-叶节点包含了完整的数据记录</w:t>
+      </w:r>
+    </w:p>
+    <w:p>
+      <w:pPr>
+        <w:pStyle w:val="a3"/>
+        <w:ind w:left="420" w:firstLineChars="0" w:firstLine="0"/>
+      </w:pPr>
+      <w:r>
+        <w:rPr>
+          <w:rFonts w:hint="eastAsia"/>
+        </w:rPr>
+        <w:t>为什么建议</w:t>
+      </w:r>
+      <w:proofErr w:type="spellStart"/>
+      <w:r>
+        <w:t>InnoDB</w:t>
+      </w:r>
+      <w:proofErr w:type="spellEnd"/>
+      <w:r>
+        <w:t>表必须建主键，并且推荐使用整型的</w:t>
+      </w:r>
+      <w:proofErr w:type="gramStart"/>
+      <w:r>
+        <w:t>自增主键</w:t>
+      </w:r>
+      <w:proofErr w:type="gramEnd"/>
+      <w:r>
+        <w:t>？</w:t>
+      </w:r>
+    </w:p>
+    <w:p>
+      <w:pPr>
+        <w:pStyle w:val="a3"/>
+        <w:ind w:left="420" w:firstLineChars="0" w:firstLine="0"/>
+        <w:rPr>
+          <w:rFonts w:hint="eastAsia"/>
+        </w:rPr>
+      </w:pPr>
+      <w:r>
+        <w:rPr>
+          <w:rFonts w:hint="eastAsia"/>
+        </w:rPr>
+        <w:t>为什么非主键索引结构叶子节点存储的是主键值？</w:t>
+      </w:r>
+      <w:r>
+        <w:t>(一致性和节省存储空间)</w:t>
+      </w:r>
+    </w:p>
+    <w:p>
+      <w:pPr>
+        <w:pStyle w:val="a3"/>
+        <w:ind w:left="420" w:firstLineChars="0" w:firstLine="0"/>
+      </w:pPr>
       <w:r>
         <w:rPr>
           <w:noProof/>
         </w:rPr>
         <w:lastRenderedPageBreak/>
         <w:drawing>
-          <wp:inline distT="0" distB="0" distL="0" distR="0" wp14:anchorId="482934EA" wp14:editId="6FDFDBE2">
-            <wp:extent cx="4762500" cy="3838575"/>
-            <wp:effectExtent l="0" t="0" r="0" b="9525"/>
-            <wp:docPr id="1" name="图片 1"/>
+          <wp:inline distT="0" distB="0" distL="0" distR="0" wp14:anchorId="3962F97F" wp14:editId="096C6BB4">
+            <wp:extent cx="5274310" cy="2146935"/>
+            <wp:effectExtent l="0" t="0" r="2540" b="5715"/>
+            <wp:docPr id="1159199707" name="图片 1" descr="图形用户界面, 图示&#10;&#10;中度可信度描述已自动生成"/>
             <wp:cNvGraphicFramePr>
               <a:graphicFrameLocks xmlns:a="http://schemas.openxmlformats.org/drawingml/2006/main" noChangeAspect="1"/>
             </wp:cNvGraphicFramePr>
@@ -521,7 +616,7 @@
               <a:graphicData uri="http://schemas.openxmlformats.org/drawingml/2006/picture">
                 <pic:pic xmlns:pic="http://schemas.openxmlformats.org/drawingml/2006/picture">
                   <pic:nvPicPr>
-                    <pic:cNvPr id="1" name=""/>
+                    <pic:cNvPr id="1159199707" name="图片 1" descr="图形用户界面, 图示&#10;&#10;中度可信度描述已自动生成"/>
                     <pic:cNvPicPr/>
                   </pic:nvPicPr>
                   <pic:blipFill>
@@ -533,7 +628,7 @@
                   <pic:spPr>
                     <a:xfrm>
                       <a:off x="0" y="0"/>
-                      <a:ext cx="4762500" cy="3838575"/>
+                      <a:ext cx="5274310" cy="2146935"/>
                     </a:xfrm>
                     <a:prstGeom prst="rect">
                       <a:avLst/>
@@ -563,10 +658,10 @@
           <w:noProof/>
         </w:rPr>
         <w:drawing>
-          <wp:inline distT="0" distB="0" distL="0" distR="0" wp14:anchorId="4217A884" wp14:editId="63DCF738">
-            <wp:extent cx="5274310" cy="2540000"/>
-            <wp:effectExtent l="0" t="0" r="2540" b="0"/>
-            <wp:docPr id="3" name="图片 3"/>
+          <wp:inline distT="0" distB="0" distL="0" distR="0" wp14:anchorId="13362825" wp14:editId="465C61DD">
+            <wp:extent cx="5274310" cy="2625725"/>
+            <wp:effectExtent l="0" t="0" r="2540" b="3175"/>
+            <wp:docPr id="1611000301" name="图片 1" descr="图示&#10;&#10;描述已自动生成"/>
             <wp:cNvGraphicFramePr>
               <a:graphicFrameLocks xmlns:a="http://schemas.openxmlformats.org/drawingml/2006/main" noChangeAspect="1"/>
             </wp:cNvGraphicFramePr>
@@ -574,7 +669,7 @@
               <a:graphicData uri="http://schemas.openxmlformats.org/drawingml/2006/picture">
                 <pic:pic xmlns:pic="http://schemas.openxmlformats.org/drawingml/2006/picture">
                   <pic:nvPicPr>
-                    <pic:cNvPr id="1" name=""/>
+                    <pic:cNvPr id="1611000301" name="图片 1" descr="图示&#10;&#10;描述已自动生成"/>
                     <pic:cNvPicPr/>
                   </pic:nvPicPr>
                   <pic:blipFill>
@@ -586,7 +681,7 @@
                   <pic:spPr>
                     <a:xfrm>
                       <a:off x="0" y="0"/>
-                      <a:ext cx="5274310" cy="2540000"/>
+                      <a:ext cx="5274310" cy="2625725"/>
                     </a:xfrm>
                     <a:prstGeom prst="rect">
                       <a:avLst/>
@@ -601,376 +696,40 @@
     </w:p>
     <w:p>
       <w:pPr>
-        <w:rPr>
-          <w:rFonts w:ascii="微软雅黑" w:eastAsia="微软雅黑" w:hAnsi="微软雅黑"/>
-          <w:color w:val="4D4D4D"/>
-          <w:shd w:val="clear" w:color="auto" w:fill="FFFFFF"/>
-        </w:rPr>
-      </w:pPr>
-      <w:r>
-        <w:rPr>
-          <w:rFonts w:ascii="微软雅黑" w:eastAsia="微软雅黑" w:hAnsi="微软雅黑" w:hint="eastAsia"/>
-          <w:color w:val="4D4D4D"/>
-          <w:shd w:val="clear" w:color="auto" w:fill="FFFFFF"/>
-        </w:rPr>
-        <w:t xml:space="preserve">从上图可以看出，有 2 </w:t>
-      </w:r>
-      <w:proofErr w:type="gramStart"/>
-      <w:r>
-        <w:rPr>
-          <w:rFonts w:ascii="微软雅黑" w:eastAsia="微软雅黑" w:hAnsi="微软雅黑" w:hint="eastAsia"/>
-          <w:color w:val="4D4D4D"/>
-          <w:shd w:val="clear" w:color="auto" w:fill="FFFFFF"/>
-        </w:rPr>
-        <w:t>个</w:t>
-      </w:r>
-      <w:proofErr w:type="gramEnd"/>
-      <w:r>
-        <w:rPr>
-          <w:rFonts w:ascii="微软雅黑" w:eastAsia="微软雅黑" w:hAnsi="微软雅黑" w:hint="eastAsia"/>
-          <w:color w:val="4D4D4D"/>
-          <w:shd w:val="clear" w:color="auto" w:fill="FFFFFF"/>
-        </w:rPr>
-        <w:t>索引结构：主键ID 索引和普通索引。</w:t>
-      </w:r>
-      <w:r>
-        <w:rPr>
-          <w:rStyle w:val="HTML"/>
-          <w:rFonts w:ascii="Consolas" w:hAnsi="Consolas"/>
-          <w:color w:val="C7254E"/>
-          <w:sz w:val="21"/>
-          <w:szCs w:val="21"/>
-          <w:shd w:val="clear" w:color="auto" w:fill="F9F2F4"/>
-        </w:rPr>
-        <w:t>主键索引的叶子节点存储的是行数据的内容</w:t>
-      </w:r>
-      <w:r>
-        <w:rPr>
-          <w:rFonts w:ascii="微软雅黑" w:eastAsia="微软雅黑" w:hAnsi="微软雅黑" w:hint="eastAsia"/>
-          <w:color w:val="4D4D4D"/>
-          <w:shd w:val="clear" w:color="auto" w:fill="FFFFFF"/>
-        </w:rPr>
-        <w:t>（聚簇索引），</w:t>
-      </w:r>
-      <w:r>
-        <w:rPr>
-          <w:rStyle w:val="HTML"/>
-          <w:rFonts w:ascii="Consolas" w:hAnsi="Consolas"/>
-          <w:color w:val="C7254E"/>
-          <w:sz w:val="21"/>
-          <w:szCs w:val="21"/>
-          <w:shd w:val="clear" w:color="auto" w:fill="F9F2F4"/>
-        </w:rPr>
-        <w:t>普通索引的叶子节点存储的是主键的值</w:t>
-      </w:r>
-      <w:r>
-        <w:rPr>
-          <w:rFonts w:ascii="微软雅黑" w:eastAsia="微软雅黑" w:hAnsi="微软雅黑" w:hint="eastAsia"/>
-          <w:color w:val="4D4D4D"/>
-          <w:shd w:val="clear" w:color="auto" w:fill="FFFFFF"/>
-        </w:rPr>
-        <w:t>（非聚簇索引/二级索引）</w:t>
-      </w:r>
-    </w:p>
-    <w:p>
-      <w:r>
-        <w:rPr>
-          <w:rFonts w:hint="eastAsia"/>
-        </w:rPr>
-        <w:t>主键索引和普通索引的区别</w:t>
-      </w:r>
-    </w:p>
-    <w:p>
-      <w:r>
-        <w:rPr>
-          <w:rFonts w:hint="eastAsia"/>
-        </w:rPr>
-        <w:t>当我们使用主键索引查询记录时，查询语句如下所示。此时只需要一次主键索引树的查找即</w:t>
-      </w:r>
-      <w:r>
-        <w:rPr>
-          <w:rFonts w:hint="eastAsia"/>
-        </w:rPr>
-        <w:lastRenderedPageBreak/>
-        <w:t>可返回数据行。</w:t>
-      </w:r>
-    </w:p>
-    <w:p>
-      <w:r>
-        <w:t xml:space="preserve">SELECT * FROM </w:t>
-      </w:r>
-      <w:proofErr w:type="spellStart"/>
-      <w:r>
-        <w:t>t_user</w:t>
-      </w:r>
-      <w:proofErr w:type="spellEnd"/>
-      <w:r>
-        <w:t xml:space="preserve"> WHERE id = 100;</w:t>
-      </w:r>
-    </w:p>
-    <w:p>
-      <w:r>
-        <w:rPr>
-          <w:rFonts w:hint="eastAsia"/>
-        </w:rPr>
-        <w:t>如果使用普通索引，</w:t>
-      </w:r>
-      <w:proofErr w:type="spellStart"/>
-      <w:r>
-        <w:t>idx_age</w:t>
-      </w:r>
-      <w:proofErr w:type="spellEnd"/>
-      <w:r>
-        <w:t xml:space="preserve"> 查询记录，如下所示。此时就会查找2 </w:t>
-      </w:r>
-      <w:proofErr w:type="gramStart"/>
-      <w:r>
-        <w:t>个</w:t>
-      </w:r>
-      <w:proofErr w:type="gramEnd"/>
-      <w:r>
-        <w:t>索引树的结构。首先根据</w:t>
-      </w:r>
-      <w:proofErr w:type="spellStart"/>
-      <w:r>
-        <w:t>idx_age</w:t>
-      </w:r>
-      <w:proofErr w:type="spellEnd"/>
-      <w:r>
-        <w:t xml:space="preserve"> 查找到记录的主键值为 100，然后再根据主键索引树查找到对应的记录行，这个过程称为回表。</w:t>
-      </w:r>
-    </w:p>
-    <w:p>
-      <w:r>
-        <w:t xml:space="preserve">SELECT * FROM </w:t>
-      </w:r>
-      <w:proofErr w:type="spellStart"/>
-      <w:r>
-        <w:t>t_user</w:t>
-      </w:r>
-      <w:proofErr w:type="spellEnd"/>
-      <w:r>
-        <w:t xml:space="preserve"> WHERE age = 10;</w:t>
-      </w:r>
-    </w:p>
-    <w:p/>
-    <w:p>
-      <w:pPr>
-        <w:pStyle w:val="3"/>
-      </w:pPr>
-      <w:r>
-        <w:rPr>
-          <w:rFonts w:hint="eastAsia"/>
-        </w:rPr>
-        <w:t>覆盖索引</w:t>
-      </w:r>
-      <w:r>
-        <w:rPr>
-          <w:rFonts w:hint="eastAsia"/>
-        </w:rPr>
-        <w:t>（注：</w:t>
-      </w:r>
-      <w:r>
-        <w:rPr>
-          <w:rFonts w:hint="eastAsia"/>
-        </w:rPr>
-        <w:t>非</w:t>
-      </w:r>
-      <w:r>
-        <w:rPr>
-          <w:rFonts w:hint="eastAsia"/>
-        </w:rPr>
-        <w:t>索引类型）</w:t>
-      </w:r>
-    </w:p>
-    <w:p>
-      <w:r>
-        <w:rPr>
-          <w:rFonts w:hint="eastAsia"/>
-        </w:rPr>
-        <w:t>上面我们已经提到了</w:t>
-      </w:r>
-      <w:r>
-        <w:t xml:space="preserve"> </w:t>
-      </w:r>
-      <w:proofErr w:type="gramStart"/>
-      <w:r>
-        <w:t>回表的</w:t>
-      </w:r>
-      <w:proofErr w:type="gramEnd"/>
-      <w:r>
-        <w:t>概念了，也就是普通索引的查询，可能会再到主键索引上面再搜索一遍。但是如果我们执行如下语句：</w:t>
-      </w:r>
-    </w:p>
-    <w:p>
-      <w:r>
-        <w:t xml:space="preserve">SELECT id FROM </w:t>
-      </w:r>
-      <w:proofErr w:type="spellStart"/>
-      <w:r>
-        <w:t>t_user</w:t>
-      </w:r>
-      <w:proofErr w:type="spellEnd"/>
-      <w:r>
-        <w:t xml:space="preserve"> WHERE age = 10;</w:t>
-      </w:r>
-    </w:p>
-    <w:p>
-      <w:r>
-        <w:rPr>
-          <w:rFonts w:hint="eastAsia"/>
-        </w:rPr>
-        <w:t>此时，普通索引</w:t>
-      </w:r>
-      <w:r>
-        <w:t xml:space="preserve"> </w:t>
-      </w:r>
-      <w:proofErr w:type="spellStart"/>
-      <w:r>
-        <w:t>idx_age</w:t>
-      </w:r>
-      <w:proofErr w:type="spellEnd"/>
-      <w:r>
-        <w:t xml:space="preserve"> 的叶子节点上面，就已经包含了id 的value值了，此时就不</w:t>
-      </w:r>
-      <w:proofErr w:type="gramStart"/>
-      <w:r>
-        <w:t>需要回表了</w:t>
-      </w:r>
-      <w:proofErr w:type="gramEnd"/>
-      <w:r>
-        <w:t>，这个就称之为“覆盖索引”（覆盖索引是一种优化查询的方式，不是索引的分类）。</w:t>
-      </w:r>
-    </w:p>
-    <w:p/>
-    <w:p>
-      <w:pPr>
-        <w:pStyle w:val="3"/>
-      </w:pPr>
-      <w:r>
-        <w:rPr>
-          <w:rFonts w:hint="eastAsia"/>
-        </w:rPr>
-        <w:t>前缀索引</w:t>
-      </w:r>
-    </w:p>
-    <w:p>
-      <w:r>
-        <w:rPr>
-          <w:rFonts w:hint="eastAsia"/>
-        </w:rPr>
-        <w:t>对</w:t>
-      </w:r>
-      <w:proofErr w:type="spellStart"/>
-      <w:r>
-        <w:rPr>
-          <w:rFonts w:hint="eastAsia"/>
-        </w:rPr>
-        <w:t>Blob</w:t>
-      </w:r>
-      <w:r>
-        <w:t>,text</w:t>
-      </w:r>
-      <w:proofErr w:type="spellEnd"/>
-      <w:r>
-        <w:t xml:space="preserve">, </w:t>
-      </w:r>
-      <w:r>
-        <w:rPr>
-          <w:rFonts w:hint="eastAsia"/>
-        </w:rPr>
-        <w:t>长varchar类型的列，给他们的前几个字符建立索引</w:t>
-      </w:r>
-    </w:p>
-    <w:p>
-      <w:r>
-        <w:t>A</w:t>
-      </w:r>
-      <w:r>
-        <w:rPr>
-          <w:rFonts w:hint="eastAsia"/>
-        </w:rPr>
-        <w:t>lter</w:t>
-      </w:r>
-      <w:proofErr w:type="gramStart"/>
-      <w:r>
-        <w:t xml:space="preserve"> table </w:t>
-      </w:r>
-      <w:proofErr w:type="spellStart"/>
-      <w:r>
-        <w:t>table</w:t>
-      </w:r>
-      <w:proofErr w:type="spellEnd"/>
-      <w:proofErr w:type="gramEnd"/>
-      <w:r>
-        <w:t xml:space="preserve"> name add key(</w:t>
-      </w:r>
-      <w:proofErr w:type="spellStart"/>
-      <w:r>
-        <w:t>columNeme</w:t>
-      </w:r>
-      <w:proofErr w:type="spellEnd"/>
-      <w:r>
+        <w:jc w:val="center"/>
+      </w:pPr>
+      <w:r>
+        <w:rPr>
+          <w:rFonts w:hint="eastAsia"/>
+        </w:rPr>
         <w:t>(</w:t>
       </w:r>
       <w:r>
         <w:rPr>
           <w:rFonts w:hint="eastAsia"/>
         </w:rPr>
-        <w:t>前缀长度</w:t>
-      </w:r>
-      <w:r>
-        <w:t>))</w:t>
-      </w:r>
-    </w:p>
-    <w:p>
-      <w:pPr>
-        <w:pStyle w:val="3"/>
-      </w:pPr>
-      <w:r>
-        <w:rPr>
-          <w:rFonts w:hint="eastAsia"/>
-        </w:rPr>
-        <w:t>联合索引</w:t>
-      </w:r>
-    </w:p>
-    <w:p>
-      <w:r>
-        <w:rPr>
-          <w:rFonts w:hint="eastAsia"/>
-        </w:rPr>
-        <w:t>我们创建索引时，也会经常创建如</w:t>
-      </w:r>
-      <w:r>
-        <w:t xml:space="preserve"> </w:t>
-      </w:r>
-      <w:proofErr w:type="spellStart"/>
-      <w:r>
-        <w:t>idx_name_age</w:t>
-      </w:r>
-      <w:proofErr w:type="spellEnd"/>
-      <w:r>
-        <w:t xml:space="preserve"> (name, age) 这样的索引结构。并且还知道 WHERE 条件中 name = ? AND age </w:t>
-      </w:r>
-      <w:proofErr w:type="gramStart"/>
-      <w:r>
-        <w:t>= ?</w:t>
-      </w:r>
-      <w:proofErr w:type="gramEnd"/>
-      <w:r>
-        <w:t xml:space="preserve"> 和 name = ? 都可以使用到这个联合索引。下面我们来看一下其结构，看一下为什么是可以做到这一点的。</w:t>
-      </w:r>
-    </w:p>
-    <w:p>
+        <w:t>聚集索引</w:t>
+      </w:r>
+      <w:r>
+        <w:rPr>
+          <w:rFonts w:hint="eastAsia"/>
+        </w:rPr>
+        <w:t>树)</w:t>
+      </w:r>
+    </w:p>
+    <w:p>
+      <w:pPr>
+        <w:jc w:val="center"/>
+      </w:pPr>
       <w:r>
         <w:rPr>
           <w:noProof/>
         </w:rPr>
         <w:drawing>
-          <wp:inline distT="0" distB="0" distL="0" distR="0" wp14:anchorId="7C4D6617" wp14:editId="238869ED">
-            <wp:extent cx="5274310" cy="2540635"/>
+          <wp:inline distT="0" distB="0" distL="0" distR="0" wp14:anchorId="5B8952B5" wp14:editId="48367538">
+            <wp:extent cx="5274310" cy="2480945"/>
             <wp:effectExtent l="0" t="0" r="2540" b="0"/>
-            <wp:docPr id="4" name="图片 4"/>
+            <wp:docPr id="1863756659" name="图片 1"/>
             <wp:cNvGraphicFramePr>
               <a:graphicFrameLocks xmlns:a="http://schemas.openxmlformats.org/drawingml/2006/main" noChangeAspect="1"/>
             </wp:cNvGraphicFramePr>
@@ -978,36 +737,23 @@
               <a:graphicData uri="http://schemas.openxmlformats.org/drawingml/2006/picture">
                 <pic:pic xmlns:pic="http://schemas.openxmlformats.org/drawingml/2006/picture">
                   <pic:nvPicPr>
-                    <pic:cNvPr id="0" name="Picture 23"/>
-                    <pic:cNvPicPr>
-                      <a:picLocks noChangeAspect="1" noChangeArrowheads="1"/>
-                    </pic:cNvPicPr>
+                    <pic:cNvPr id="1863756659" name=""/>
+                    <pic:cNvPicPr/>
                   </pic:nvPicPr>
                   <pic:blipFill>
-                    <a:blip r:embed="rId9">
-                      <a:extLst>
-                        <a:ext uri="{28A0092B-C50C-407E-A947-70E740481C1C}">
-                          <a14:useLocalDpi xmlns:a14="http://schemas.microsoft.com/office/drawing/2010/main" val="0"/>
-                        </a:ext>
-                      </a:extLst>
-                    </a:blip>
-                    <a:srcRect/>
+                    <a:blip r:embed="rId9"/>
                     <a:stretch>
                       <a:fillRect/>
                     </a:stretch>
                   </pic:blipFill>
-                  <pic:spPr bwMode="auto">
+                  <pic:spPr>
                     <a:xfrm>
                       <a:off x="0" y="0"/>
-                      <a:ext cx="5274310" cy="2540635"/>
+                      <a:ext cx="5274310" cy="2480945"/>
                     </a:xfrm>
                     <a:prstGeom prst="rect">
                       <a:avLst/>
                     </a:prstGeom>
-                    <a:noFill/>
-                    <a:ln>
-                      <a:noFill/>
-                    </a:ln>
                   </pic:spPr>
                 </pic:pic>
               </a:graphicData>
@@ -1017,36 +763,236 @@
       </w:r>
     </w:p>
     <w:p>
-      <w:r>
-        <w:rPr>
-          <w:rFonts w:hint="eastAsia"/>
-        </w:rPr>
-        <w:t>从上面结构可以看出，</w:t>
-      </w:r>
-      <w:r>
-        <w:rPr>
-          <w:rFonts w:hint="eastAsia"/>
-          <w:color w:val="FF0000"/>
-        </w:rPr>
-        <w:t>数据是按照</w:t>
-      </w:r>
-      <w:r>
-        <w:rPr>
-          <w:color w:val="FF0000"/>
-        </w:rPr>
-        <w:t xml:space="preserve"> 联合索引 从左到右的顺序进行排序的。由此看来，不论使用 name AND age 或者name 来查询，不论等值或者 左前缀模糊查询，都可以用到复</w:t>
-      </w:r>
-      <w:r>
-        <w:rPr>
-          <w:color w:val="FF0000"/>
+      <w:pPr>
+        <w:jc w:val="center"/>
+        <w:rPr>
+          <w:rFonts w:hint="eastAsia"/>
+        </w:rPr>
+      </w:pPr>
+      <w:r>
+        <w:rPr>
+          <w:rFonts w:hint="eastAsia"/>
+        </w:rPr>
+        <w:t>（</w:t>
+      </w:r>
+      <w:r>
+        <w:rPr>
+          <w:rFonts w:hint="eastAsia"/>
+        </w:rPr>
+        <w:t>普通索引</w:t>
+      </w:r>
+      <w:r>
+        <w:rPr>
+          <w:rFonts w:hint="eastAsia"/>
+        </w:rPr>
+        <w:t>）</w:t>
+      </w:r>
+    </w:p>
+    <w:p>
+      <w:pPr>
+        <w:rPr>
+          <w:rFonts w:ascii="微软雅黑" w:eastAsia="微软雅黑" w:hAnsi="微软雅黑"/>
+          <w:color w:val="4D4D4D"/>
+          <w:shd w:val="clear" w:color="auto" w:fill="FFFFFF"/>
+        </w:rPr>
+      </w:pPr>
+      <w:r>
+        <w:rPr>
+          <w:rFonts w:ascii="微软雅黑" w:eastAsia="微软雅黑" w:hAnsi="微软雅黑" w:hint="eastAsia"/>
+          <w:color w:val="4D4D4D"/>
+          <w:shd w:val="clear" w:color="auto" w:fill="FFFFFF"/>
         </w:rPr>
         <w:lastRenderedPageBreak/>
-        <w:t>合索引</w:t>
-      </w:r>
-      <w:r>
-        <w:t>。这里面需要注意的是，只有左前缀的模糊匹配才可以使用此联合索引。因为从索引结构看来，符合左前缀的顺序排序。</w:t>
-      </w:r>
-    </w:p>
+        <w:t xml:space="preserve">从上图可以看出，有 2 </w:t>
+      </w:r>
+      <w:proofErr w:type="gramStart"/>
+      <w:r>
+        <w:rPr>
+          <w:rFonts w:ascii="微软雅黑" w:eastAsia="微软雅黑" w:hAnsi="微软雅黑" w:hint="eastAsia"/>
+          <w:color w:val="4D4D4D"/>
+          <w:shd w:val="clear" w:color="auto" w:fill="FFFFFF"/>
+        </w:rPr>
+        <w:t>个</w:t>
+      </w:r>
+      <w:proofErr w:type="gramEnd"/>
+      <w:r>
+        <w:rPr>
+          <w:rFonts w:ascii="微软雅黑" w:eastAsia="微软雅黑" w:hAnsi="微软雅黑" w:hint="eastAsia"/>
+          <w:color w:val="4D4D4D"/>
+          <w:shd w:val="clear" w:color="auto" w:fill="FFFFFF"/>
+        </w:rPr>
+        <w:t>索引结构：主键ID 索引和普通索引。</w:t>
+      </w:r>
+      <w:r>
+        <w:rPr>
+          <w:rStyle w:val="HTML"/>
+          <w:rFonts w:ascii="Consolas" w:hAnsi="Consolas"/>
+          <w:color w:val="C7254E"/>
+          <w:sz w:val="21"/>
+          <w:szCs w:val="21"/>
+          <w:shd w:val="clear" w:color="auto" w:fill="F9F2F4"/>
+        </w:rPr>
+        <w:t>主键索引的叶子节点存储的是行数据的内容</w:t>
+      </w:r>
+      <w:r>
+        <w:rPr>
+          <w:rFonts w:ascii="微软雅黑" w:eastAsia="微软雅黑" w:hAnsi="微软雅黑" w:hint="eastAsia"/>
+          <w:color w:val="4D4D4D"/>
+          <w:shd w:val="clear" w:color="auto" w:fill="FFFFFF"/>
+        </w:rPr>
+        <w:t>（聚</w:t>
+      </w:r>
+      <w:r>
+        <w:rPr>
+          <w:rFonts w:ascii="微软雅黑" w:eastAsia="微软雅黑" w:hAnsi="微软雅黑" w:hint="eastAsia"/>
+          <w:color w:val="4D4D4D"/>
+          <w:shd w:val="clear" w:color="auto" w:fill="FFFFFF"/>
+        </w:rPr>
+        <w:t>集</w:t>
+      </w:r>
+      <w:r>
+        <w:rPr>
+          <w:rFonts w:ascii="微软雅黑" w:eastAsia="微软雅黑" w:hAnsi="微软雅黑" w:hint="eastAsia"/>
+          <w:color w:val="4D4D4D"/>
+          <w:shd w:val="clear" w:color="auto" w:fill="FFFFFF"/>
+        </w:rPr>
+        <w:t>索引），</w:t>
+      </w:r>
+      <w:r>
+        <w:rPr>
+          <w:rStyle w:val="HTML"/>
+          <w:rFonts w:ascii="Consolas" w:hAnsi="Consolas"/>
+          <w:color w:val="C7254E"/>
+          <w:sz w:val="21"/>
+          <w:szCs w:val="21"/>
+          <w:shd w:val="clear" w:color="auto" w:fill="F9F2F4"/>
+        </w:rPr>
+        <w:t>普通索引的叶子节点存储的是主键的值</w:t>
+      </w:r>
+      <w:r>
+        <w:rPr>
+          <w:rFonts w:ascii="微软雅黑" w:eastAsia="微软雅黑" w:hAnsi="微软雅黑" w:hint="eastAsia"/>
+          <w:color w:val="4D4D4D"/>
+          <w:shd w:val="clear" w:color="auto" w:fill="FFFFFF"/>
+        </w:rPr>
+        <w:t>（非聚簇索引/二级索引）</w:t>
+      </w:r>
+    </w:p>
+    <w:p>
+      <w:r>
+        <w:rPr>
+          <w:rFonts w:hint="eastAsia"/>
+        </w:rPr>
+        <w:t>主键索引和普通索引的区别</w:t>
+      </w:r>
+    </w:p>
+    <w:p>
+      <w:r>
+        <w:rPr>
+          <w:rFonts w:hint="eastAsia"/>
+        </w:rPr>
+        <w:t>当我们使用主键索引查询记录时，查询语句如下所示。此时只需要一次主键索引树的查找即可返回数据行。</w:t>
+      </w:r>
+    </w:p>
+    <w:p>
+      <w:r>
+        <w:t xml:space="preserve">select </w:t>
+      </w:r>
+      <w:r>
+        <w:t xml:space="preserve">* </w:t>
+      </w:r>
+      <w:r>
+        <w:t xml:space="preserve">from </w:t>
+      </w:r>
+      <w:proofErr w:type="spellStart"/>
+      <w:r>
+        <w:t>t_user</w:t>
+      </w:r>
+      <w:proofErr w:type="spellEnd"/>
+      <w:r>
+        <w:t xml:space="preserve"> </w:t>
+      </w:r>
+      <w:r>
+        <w:rPr>
+          <w:rFonts w:hint="eastAsia"/>
+        </w:rPr>
+        <w:t>w</w:t>
+      </w:r>
+      <w:r>
+        <w:t xml:space="preserve">here </w:t>
+      </w:r>
+      <w:r>
+        <w:t xml:space="preserve">id = </w:t>
+      </w:r>
+      <w:proofErr w:type="gramStart"/>
+      <w:r>
+        <w:t>100;</w:t>
+      </w:r>
+      <w:proofErr w:type="gramEnd"/>
+    </w:p>
+    <w:p>
+      <w:r>
+        <w:rPr>
+          <w:rFonts w:hint="eastAsia"/>
+        </w:rPr>
+        <w:t>如果使用普通索引，</w:t>
+      </w:r>
+      <w:proofErr w:type="spellStart"/>
+      <w:r>
+        <w:t>idx_age</w:t>
+      </w:r>
+      <w:proofErr w:type="spellEnd"/>
+      <w:r>
+        <w:t xml:space="preserve"> 查询记录，如下所示。此时就会查找2 </w:t>
+      </w:r>
+      <w:proofErr w:type="gramStart"/>
+      <w:r>
+        <w:t>个</w:t>
+      </w:r>
+      <w:proofErr w:type="gramEnd"/>
+      <w:r>
+        <w:t>索引树的结构。首先根据</w:t>
+      </w:r>
+      <w:proofErr w:type="spellStart"/>
+      <w:r>
+        <w:t>idx_age</w:t>
+      </w:r>
+      <w:proofErr w:type="spellEnd"/>
+      <w:r>
+        <w:t xml:space="preserve"> 查找到记录的主键值为 100，然后再根据主键索引树查找到对应的记录行，这个过程称为回表。</w:t>
+      </w:r>
+    </w:p>
+    <w:p>
+      <w:r>
+        <w:t xml:space="preserve">select * from </w:t>
+      </w:r>
+      <w:proofErr w:type="spellStart"/>
+      <w:r>
+        <w:t>t_user</w:t>
+      </w:r>
+      <w:proofErr w:type="spellEnd"/>
+      <w:r>
+        <w:t xml:space="preserve"> </w:t>
+      </w:r>
+      <w:r>
+        <w:rPr>
+          <w:rFonts w:hint="eastAsia"/>
+        </w:rPr>
+        <w:t>w</w:t>
+      </w:r>
+      <w:r>
+        <w:t>here</w:t>
+      </w:r>
+      <w:r>
+        <w:t xml:space="preserve"> age = </w:t>
+      </w:r>
+      <w:proofErr w:type="gramStart"/>
+      <w:r>
+        <w:t>10;</w:t>
+      </w:r>
+      <w:proofErr w:type="gramEnd"/>
+    </w:p>
+    <w:p/>
     <w:p>
       <w:pPr>
         <w:pStyle w:val="3"/>
@@ -1055,34 +1001,87 @@
         <w:rPr>
           <w:rFonts w:hint="eastAsia"/>
         </w:rPr>
-        <w:t>哈希索引</w:t>
-      </w:r>
-    </w:p>
-    <w:p>
-      <w:r>
-        <w:t>H</w:t>
-      </w:r>
-      <w:r>
-        <w:rPr>
-          <w:rFonts w:hint="eastAsia"/>
-        </w:rPr>
-        <w:t>ash算法</w:t>
+        <w:t>覆盖索引</w:t>
+      </w:r>
+      <w:r>
+        <w:rPr>
+          <w:rFonts w:hint="eastAsia"/>
+        </w:rPr>
+        <w:t>（注：</w:t>
+      </w:r>
+      <w:r>
+        <w:rPr>
+          <w:rFonts w:hint="eastAsia"/>
+        </w:rPr>
+        <w:t>非</w:t>
+      </w:r>
+      <w:r>
+        <w:rPr>
+          <w:rFonts w:hint="eastAsia"/>
+        </w:rPr>
+        <w:t>索引类型）</w:t>
+      </w:r>
+    </w:p>
+    <w:p>
+      <w:r>
+        <w:rPr>
+          <w:rFonts w:hint="eastAsia"/>
+        </w:rPr>
+        <w:t>上面我们已经提到了</w:t>
+      </w:r>
+      <w:r>
+        <w:t xml:space="preserve"> </w:t>
       </w:r>
       <w:proofErr w:type="gramStart"/>
       <w:r>
-        <w:rPr>
-          <w:rFonts w:hint="eastAsia"/>
-        </w:rPr>
-        <w:t>为键哈希值</w:t>
+        <w:t>回表的</w:t>
       </w:r>
       <w:proofErr w:type="gramEnd"/>
       <w:r>
-        <w:rPr>
-          <w:rFonts w:hint="eastAsia"/>
-        </w:rPr>
-        <w:t>-指向数据地址</w:t>
-      </w:r>
-    </w:p>
+        <w:t>概念了，也就是普通索引的查询，可能会再到主键索引上面再搜索一遍。但是如果我们执行如下语句：</w:t>
+      </w:r>
+    </w:p>
+    <w:p>
+      <w:r>
+        <w:t xml:space="preserve">SELECT id FROM </w:t>
+      </w:r>
+      <w:proofErr w:type="spellStart"/>
+      <w:r>
+        <w:t>t_user</w:t>
+      </w:r>
+      <w:proofErr w:type="spellEnd"/>
+      <w:r>
+        <w:t xml:space="preserve"> WHERE age = 10;</w:t>
+      </w:r>
+    </w:p>
+    <w:p>
+      <w:r>
+        <w:rPr>
+          <w:rFonts w:hint="eastAsia"/>
+        </w:rPr>
+        <w:t>此时，普通索引</w:t>
+      </w:r>
+      <w:r>
+        <w:t xml:space="preserve"> </w:t>
+      </w:r>
+      <w:proofErr w:type="spellStart"/>
+      <w:r>
+        <w:t>idx_age</w:t>
+      </w:r>
+      <w:proofErr w:type="spellEnd"/>
+      <w:r>
+        <w:t xml:space="preserve"> 的叶子节点上面，就已经包含了id 的value值了，此时就不</w:t>
+      </w:r>
+      <w:proofErr w:type="gramStart"/>
+      <w:r>
+        <w:t>需要回表了</w:t>
+      </w:r>
+      <w:proofErr w:type="gramEnd"/>
+      <w:r>
+        <w:t>，这个就称之为“覆盖索引”（覆盖索引是一种优化查询的方式，不是索引的分类）。</w:t>
+      </w:r>
+    </w:p>
+    <w:p/>
     <w:p>
       <w:pPr>
         <w:pStyle w:val="3"/>
@@ -1091,41 +1090,114 @@
         <w:rPr>
           <w:rFonts w:hint="eastAsia"/>
         </w:rPr>
-        <w:t>索引下推</w:t>
-      </w:r>
-    </w:p>
-    <w:p>
-      <w:r>
-        <w:rPr>
-          <w:rFonts w:hint="eastAsia"/>
-        </w:rPr>
-        <w:t>前面的部分我们知道，左前缀的模糊查询可以使用索引。还是上面的例子，索引</w:t>
-      </w:r>
-      <w:r>
-        <w:t>(name, age) ，当我们 WHERE条件中使用 name LIKE ‘张%’ AND age = 10 时。</w:t>
-      </w:r>
-      <w:r>
-        <w:rPr>
-          <w:color w:val="FF0000"/>
-        </w:rPr>
-        <w:t>MySQL 5.6 及以后的版本可以对</w:t>
+        <w:t>前缀索引</w:t>
+      </w:r>
+    </w:p>
+    <w:p>
+      <w:r>
+        <w:rPr>
+          <w:rFonts w:hint="eastAsia"/>
+        </w:rPr>
+        <w:t>对</w:t>
+      </w:r>
+      <w:proofErr w:type="spellStart"/>
+      <w:r>
+        <w:rPr>
+          <w:rFonts w:hint="eastAsia"/>
+        </w:rPr>
+        <w:t>Blob</w:t>
+      </w:r>
+      <w:r>
+        <w:t>,text</w:t>
+      </w:r>
+      <w:proofErr w:type="spellEnd"/>
+      <w:r>
+        <w:t xml:space="preserve">, </w:t>
+      </w:r>
+      <w:r>
+        <w:rPr>
+          <w:rFonts w:hint="eastAsia"/>
+        </w:rPr>
+        <w:t>长varchar类型的列，给他们的前几个字符建立索引</w:t>
+      </w:r>
+    </w:p>
+    <w:p>
+      <w:r>
+        <w:t>A</w:t>
+      </w:r>
+      <w:r>
+        <w:rPr>
+          <w:rFonts w:hint="eastAsia"/>
+        </w:rPr>
+        <w:t>lter</w:t>
       </w:r>
       <w:proofErr w:type="gramStart"/>
       <w:r>
-        <w:rPr>
-          <w:color w:val="FF0000"/>
-        </w:rPr>
-        <w:t>查询做</w:t>
-      </w:r>
+        <w:t xml:space="preserve"> table </w:t>
+      </w:r>
+      <w:proofErr w:type="spellStart"/>
+      <w:r>
+        <w:t>table</w:t>
+      </w:r>
+      <w:proofErr w:type="spellEnd"/>
       <w:proofErr w:type="gramEnd"/>
       <w:r>
-        <w:rPr>
-          <w:color w:val="FF0000"/>
-        </w:rPr>
-        <w:t>下推的优化</w:t>
-      </w:r>
-      <w:r>
-        <w:t>，如下图所示：</w:t>
+        <w:t xml:space="preserve"> name add key(</w:t>
+      </w:r>
+      <w:proofErr w:type="spellStart"/>
+      <w:r>
+        <w:t>columNeme</w:t>
+      </w:r>
+      <w:proofErr w:type="spellEnd"/>
+      <w:r>
+        <w:t>(</w:t>
+      </w:r>
+      <w:r>
+        <w:rPr>
+          <w:rFonts w:hint="eastAsia"/>
+        </w:rPr>
+        <w:t>前缀长度</w:t>
+      </w:r>
+      <w:r>
+        <w:t>))</w:t>
+      </w:r>
+    </w:p>
+    <w:p>
+      <w:pPr>
+        <w:pStyle w:val="3"/>
+      </w:pPr>
+      <w:r>
+        <w:rPr>
+          <w:rFonts w:hint="eastAsia"/>
+        </w:rPr>
+        <w:t>联合索引</w:t>
+      </w:r>
+    </w:p>
+    <w:p>
+      <w:r>
+        <w:rPr>
+          <w:rFonts w:hint="eastAsia"/>
+        </w:rPr>
+        <w:t>我们创建索引时，也会经常创建如</w:t>
+      </w:r>
+      <w:r>
+        <w:t xml:space="preserve"> </w:t>
+      </w:r>
+      <w:proofErr w:type="spellStart"/>
+      <w:r>
+        <w:t>idx_name_age</w:t>
+      </w:r>
+      <w:proofErr w:type="spellEnd"/>
+      <w:r>
+        <w:t xml:space="preserve"> (name, age) 这样的索引结构。并且还知道 WHERE 条件中 name = ? AND age </w:t>
+      </w:r>
+      <w:proofErr w:type="gramStart"/>
+      <w:r>
+        <w:t>= ?</w:t>
+      </w:r>
+      <w:proofErr w:type="gramEnd"/>
+      <w:r>
+        <w:t xml:space="preserve"> 和 name = ? 都可以使用到这个联合索引。下面我们来看一下其结构，看一下为什么是可以做到这一点的。</w:t>
       </w:r>
     </w:p>
     <w:p>
@@ -1133,11 +1205,12 @@
         <w:rPr>
           <w:noProof/>
         </w:rPr>
+        <w:lastRenderedPageBreak/>
         <w:drawing>
-          <wp:inline distT="0" distB="0" distL="0" distR="0" wp14:anchorId="43AB8736" wp14:editId="1B366C7C">
-            <wp:extent cx="5274310" cy="3392170"/>
+          <wp:inline distT="0" distB="0" distL="0" distR="0" wp14:anchorId="0007ACA4" wp14:editId="17DC3634">
+            <wp:extent cx="5274310" cy="2115185"/>
             <wp:effectExtent l="0" t="0" r="2540" b="0"/>
-            <wp:docPr id="5" name="图片 5"/>
+            <wp:docPr id="83023499" name="图片 1" descr="表格&#10;&#10;中度可信度描述已自动生成"/>
             <wp:cNvGraphicFramePr>
               <a:graphicFrameLocks xmlns:a="http://schemas.openxmlformats.org/drawingml/2006/main" noChangeAspect="1"/>
             </wp:cNvGraphicFramePr>
@@ -1145,36 +1218,23 @@
               <a:graphicData uri="http://schemas.openxmlformats.org/drawingml/2006/picture">
                 <pic:pic xmlns:pic="http://schemas.openxmlformats.org/drawingml/2006/picture">
                   <pic:nvPicPr>
-                    <pic:cNvPr id="0" name="Picture 25"/>
-                    <pic:cNvPicPr>
-                      <a:picLocks noChangeAspect="1" noChangeArrowheads="1"/>
-                    </pic:cNvPicPr>
+                    <pic:cNvPr id="83023499" name="图片 1" descr="表格&#10;&#10;中度可信度描述已自动生成"/>
+                    <pic:cNvPicPr/>
                   </pic:nvPicPr>
                   <pic:blipFill>
-                    <a:blip r:embed="rId10">
-                      <a:extLst>
-                        <a:ext uri="{28A0092B-C50C-407E-A947-70E740481C1C}">
-                          <a14:useLocalDpi xmlns:a14="http://schemas.microsoft.com/office/drawing/2010/main" val="0"/>
-                        </a:ext>
-                      </a:extLst>
-                    </a:blip>
-                    <a:srcRect/>
+                    <a:blip r:embed="rId10"/>
                     <a:stretch>
                       <a:fillRect/>
                     </a:stretch>
                   </pic:blipFill>
-                  <pic:spPr bwMode="auto">
+                  <pic:spPr>
                     <a:xfrm>
                       <a:off x="0" y="0"/>
-                      <a:ext cx="5274310" cy="3392170"/>
+                      <a:ext cx="5274310" cy="2115185"/>
                     </a:xfrm>
                     <a:prstGeom prst="rect">
                       <a:avLst/>
                     </a:prstGeom>
-                    <a:noFill/>
-                    <a:ln>
-                      <a:noFill/>
-                    </a:ln>
                   </pic:spPr>
                 </pic:pic>
               </a:graphicData>
@@ -1186,161 +1246,508 @@
     <w:p>
       <w:r>
         <w:rPr>
-          <w:noProof/>
-        </w:rPr>
+          <w:rFonts w:hint="eastAsia"/>
+        </w:rPr>
+        <w:t>从上面结构可以看出，</w:t>
+      </w:r>
+      <w:r>
+        <w:rPr>
+          <w:rFonts w:hint="eastAsia"/>
+          <w:color w:val="FF0000"/>
+        </w:rPr>
+        <w:t>数据是按照</w:t>
+      </w:r>
+      <w:r>
+        <w:rPr>
+          <w:color w:val="FF0000"/>
+        </w:rPr>
+        <w:t xml:space="preserve"> 联合索引 从左到右的顺序进行排序的。由此看来，不论使用 name AND age 或者name 来查询，不论等值或者 左前缀模糊查询，都可以用到复合索引</w:t>
+      </w:r>
+      <w:r>
+        <w:t>。这里面需要注意的是，只有左前缀的模糊匹配才可以使用此联合索引。因为从索引结构看来，符合左前缀的顺序排序。</w:t>
+      </w:r>
+    </w:p>
+    <w:p>
+      <w:pPr>
+        <w:pStyle w:val="3"/>
+      </w:pPr>
+      <w:r>
+        <w:rPr>
+          <w:rFonts w:hint="eastAsia"/>
+        </w:rPr>
+        <w:t>哈希索引</w:t>
+      </w:r>
+    </w:p>
+    <w:p>
+      <w:r>
+        <w:t>H</w:t>
+      </w:r>
+      <w:r>
+        <w:rPr>
+          <w:rFonts w:hint="eastAsia"/>
+        </w:rPr>
+        <w:t>ash算法</w:t>
+      </w:r>
+      <w:proofErr w:type="gramStart"/>
+      <w:r>
+        <w:rPr>
+          <w:rFonts w:hint="eastAsia"/>
+        </w:rPr>
+        <w:t>为键哈希值</w:t>
+      </w:r>
+      <w:proofErr w:type="gramEnd"/>
+      <w:r>
+        <w:rPr>
+          <w:rFonts w:hint="eastAsia"/>
+        </w:rPr>
+        <w:t>-指向数据地址</w:t>
+      </w:r>
+    </w:p>
+    <w:p>
+      <w:pPr>
+        <w:pStyle w:val="3"/>
+      </w:pPr>
+      <w:r>
+        <w:rPr>
+          <w:rFonts w:hint="eastAsia"/>
+        </w:rPr>
+        <w:t>索引下推</w:t>
+      </w:r>
+    </w:p>
+    <w:p>
+      <w:r>
+        <w:rPr>
+          <w:rFonts w:hint="eastAsia"/>
+        </w:rPr>
+        <w:t>索引下推（</w:t>
+      </w:r>
+      <w:r>
+        <w:t>Index Condition Pushdown，ICP）, like KK%其实就是用到了索引下推优化</w:t>
+      </w:r>
+    </w:p>
+    <w:p>
+      <w:r>
+        <w:rPr>
+          <w:rFonts w:hint="eastAsia"/>
+        </w:rPr>
+        <w:t>什么是索引下推了？</w:t>
+      </w:r>
+    </w:p>
+    <w:p>
+      <w:pPr>
+        <w:rPr>
+          <w:rFonts w:hint="eastAsia"/>
+        </w:rPr>
+      </w:pPr>
+    </w:p>
+    <w:p>
+      <w:r>
+        <w:rPr>
+          <w:rFonts w:hint="eastAsia"/>
+        </w:rPr>
+        <w:t>对于辅助的联合索引</w:t>
+      </w:r>
+      <w:r>
+        <w:t>(</w:t>
+      </w:r>
+      <w:proofErr w:type="spellStart"/>
+      <w:r>
+        <w:t>name,age,position</w:t>
+      </w:r>
+      <w:proofErr w:type="spellEnd"/>
+      <w:r>
+        <w:t>)，正常情况按照最左前缀原则，SELECT * FROM employees WHERE name like '</w:t>
+      </w:r>
+      <w:proofErr w:type="spellStart"/>
+      <w:r>
+        <w:t>LiLei</w:t>
+      </w:r>
+      <w:proofErr w:type="spellEnd"/>
+      <w:r>
+        <w:t>%'</w:t>
+      </w:r>
+    </w:p>
+    <w:p>
+      <w:r>
+        <w:t>AND age = 22 AND position ='manager' 这种情况只会走name字段索引，因为根据name字段过滤完，得到的索引行里的age和position是无序的，无法很好的利用索引。</w:t>
+      </w:r>
+    </w:p>
+    <w:p>
+      <w:r>
+        <w:rPr>
+          <w:rFonts w:hint="eastAsia"/>
+        </w:rPr>
+        <w:t>在</w:t>
+      </w:r>
+      <w:r>
+        <w:t>MySQL5.6之前的版本，这个查询只能在联合索引里匹配到名字是 '</w:t>
+      </w:r>
+      <w:proofErr w:type="spellStart"/>
+      <w:r>
+        <w:t>LiLei</w:t>
+      </w:r>
+      <w:proofErr w:type="spellEnd"/>
+      <w:r>
+        <w:t>' 开头的索引，然后拿这些索引对应的主键</w:t>
+      </w:r>
+      <w:proofErr w:type="gramStart"/>
+      <w:r>
+        <w:t>逐个回表</w:t>
+      </w:r>
+      <w:proofErr w:type="gramEnd"/>
+      <w:r>
+        <w:t>，到主键索</w:t>
+      </w:r>
+      <w:r>
+        <w:rPr>
+          <w:rFonts w:hint="eastAsia"/>
+        </w:rPr>
+        <w:t>引上找出相应的记录，再比对</w:t>
+      </w:r>
+      <w:r>
+        <w:t>age和position这两个字段的值是否符合。</w:t>
+      </w:r>
+    </w:p>
+    <w:p>
+      <w:pPr>
+        <w:rPr>
+          <w:rFonts w:hint="eastAsia"/>
+        </w:rPr>
+      </w:pPr>
+    </w:p>
+    <w:p>
+      <w:pPr>
+        <w:rPr>
+          <w:rFonts w:hint="eastAsia"/>
+        </w:rPr>
+      </w:pPr>
+      <w:r>
+        <w:t>MySQL 5.6引入了索引下推优化，可以在索引遍历过程中，对索引中包含的所有字段先做判断，过滤掉不符合条件的记录之后再回表，可</w:t>
+      </w:r>
+      <w:r>
+        <w:rPr>
+          <w:rFonts w:hint="eastAsia"/>
+        </w:rPr>
+        <w:t>以有效的</w:t>
+      </w:r>
+      <w:proofErr w:type="gramStart"/>
+      <w:r>
+        <w:rPr>
+          <w:rFonts w:hint="eastAsia"/>
+        </w:rPr>
+        <w:t>减少回表次数</w:t>
+      </w:r>
+      <w:proofErr w:type="gramEnd"/>
+      <w:r>
+        <w:rPr>
+          <w:rFonts w:hint="eastAsia"/>
+        </w:rPr>
+        <w:t>。使用了索引下推优化后，上面那个查询在联合索引里匹配到名字是</w:t>
+      </w:r>
+      <w:r>
+        <w:t xml:space="preserve"> '</w:t>
+      </w:r>
+      <w:proofErr w:type="spellStart"/>
+      <w:r>
+        <w:t>LiLei</w:t>
+      </w:r>
+      <w:proofErr w:type="spellEnd"/>
+      <w:r>
+        <w:t>' 开头的索引之后，同时还会在索引里过</w:t>
+      </w:r>
+      <w:r>
+        <w:rPr>
+          <w:rFonts w:hint="eastAsia"/>
+        </w:rPr>
+        <w:t>滤</w:t>
+      </w:r>
+      <w:r>
+        <w:t>age和position这两个字段，拿着过滤完剩下的索引对应的主键id</w:t>
+      </w:r>
+      <w:proofErr w:type="gramStart"/>
+      <w:r>
+        <w:t>再回表查整行</w:t>
+      </w:r>
+      <w:proofErr w:type="gramEnd"/>
+      <w:r>
+        <w:t>数据。</w:t>
+      </w:r>
+    </w:p>
+    <w:p>
+      <w:pPr>
+        <w:pStyle w:val="2"/>
+      </w:pPr>
+      <w:r>
         <w:lastRenderedPageBreak/>
-        <w:drawing>
-          <wp:inline distT="0" distB="0" distL="0" distR="0" wp14:anchorId="19A13718" wp14:editId="1ABABF6D">
-            <wp:extent cx="5274310" cy="3368675"/>
-            <wp:effectExtent l="0" t="0" r="2540" b="3175"/>
-            <wp:docPr id="6" name="图片 6"/>
-            <wp:cNvGraphicFramePr>
-              <a:graphicFrameLocks xmlns:a="http://schemas.openxmlformats.org/drawingml/2006/main" noChangeAspect="1"/>
-            </wp:cNvGraphicFramePr>
-            <a:graphic xmlns:a="http://schemas.openxmlformats.org/drawingml/2006/main">
-              <a:graphicData uri="http://schemas.openxmlformats.org/drawingml/2006/picture">
-                <pic:pic xmlns:pic="http://schemas.openxmlformats.org/drawingml/2006/picture">
-                  <pic:nvPicPr>
-                    <pic:cNvPr id="0" name="Picture 27"/>
-                    <pic:cNvPicPr>
-                      <a:picLocks noChangeAspect="1" noChangeArrowheads="1"/>
-                    </pic:cNvPicPr>
-                  </pic:nvPicPr>
-                  <pic:blipFill>
-                    <a:blip r:embed="rId11">
-                      <a:extLst>
-                        <a:ext uri="{28A0092B-C50C-407E-A947-70E740481C1C}">
-                          <a14:useLocalDpi xmlns:a14="http://schemas.microsoft.com/office/drawing/2010/main" val="0"/>
-                        </a:ext>
-                      </a:extLst>
-                    </a:blip>
-                    <a:srcRect/>
-                    <a:stretch>
-                      <a:fillRect/>
-                    </a:stretch>
-                  </pic:blipFill>
-                  <pic:spPr bwMode="auto">
-                    <a:xfrm>
-                      <a:off x="0" y="0"/>
-                      <a:ext cx="5274310" cy="3368675"/>
-                    </a:xfrm>
-                    <a:prstGeom prst="rect">
-                      <a:avLst/>
-                    </a:prstGeom>
-                    <a:noFill/>
-                    <a:ln>
-                      <a:noFill/>
-                    </a:ln>
-                  </pic:spPr>
-                </pic:pic>
-              </a:graphicData>
-            </a:graphic>
-          </wp:inline>
-        </w:drawing>
-      </w:r>
-    </w:p>
-    <w:p>
-      <w:pPr>
-        <w:rPr>
-          <w:rFonts w:ascii="微软雅黑" w:eastAsia="微软雅黑" w:hAnsi="微软雅黑"/>
-          <w:color w:val="4D4D4D"/>
-          <w:shd w:val="clear" w:color="auto" w:fill="FFFFFF"/>
-        </w:rPr>
-      </w:pPr>
-      <w:r>
-        <w:rPr>
-          <w:rFonts w:ascii="微软雅黑" w:eastAsia="微软雅黑" w:hAnsi="微软雅黑" w:hint="eastAsia"/>
-          <w:color w:val="4D4D4D"/>
-          <w:shd w:val="clear" w:color="auto" w:fill="FFFFFF"/>
-        </w:rPr>
-        <w:t>从上图可以看出，</w:t>
+        <w:t>SQL</w:t>
+      </w:r>
+      <w:r>
+        <w:rPr>
+          <w:rFonts w:hint="eastAsia"/>
+        </w:rPr>
+        <w:t>性能</w:t>
+      </w:r>
+      <w:r>
+        <w:rPr>
+          <w:rFonts w:hint="eastAsia"/>
+        </w:rPr>
+        <w:t>优化</w:t>
+      </w:r>
+    </w:p>
+    <w:p>
+      <w:pPr>
+        <w:pStyle w:val="3"/>
+      </w:pPr>
+      <w:r>
+        <w:rPr>
+          <w:rFonts w:hint="eastAsia"/>
+        </w:rPr>
+        <w:t>MYSQL</w:t>
+      </w:r>
+      <w:r>
+        <w:t xml:space="preserve"> </w:t>
+      </w:r>
+      <w:r>
+        <w:rPr>
+          <w:rFonts w:hint="eastAsia"/>
+        </w:rPr>
+        <w:t>分页查询优化</w:t>
+      </w:r>
+    </w:p>
+    <w:p>
+      <w:pPr>
+        <w:pStyle w:val="4"/>
+      </w:pPr>
+      <w:r>
+        <w:rPr>
+          <w:rFonts w:hint="eastAsia"/>
+        </w:rPr>
+        <w:t>分页原理：</w:t>
+      </w:r>
+    </w:p>
+    <w:p>
+      <w:r>
+        <w:t>L</w:t>
+      </w:r>
+      <w:r>
+        <w:rPr>
+          <w:rFonts w:hint="eastAsia"/>
+        </w:rPr>
+        <w:t>imit+偏移量实现分页</w:t>
+      </w:r>
+      <w:r>
+        <w:rPr>
+          <w:rFonts w:hint="eastAsia"/>
+        </w:rPr>
+        <w:t>:</w:t>
+      </w:r>
+      <w:r>
+        <w:rPr>
+          <w:rFonts w:hint="eastAsia"/>
+        </w:rPr>
+        <w:t xml:space="preserve"> </w:t>
+      </w:r>
+    </w:p>
+    <w:p>
+      <w:r>
+        <w:rPr>
+          <w:rFonts w:hint="eastAsia"/>
+        </w:rPr>
+        <w:t>select</w:t>
+      </w:r>
+      <w:r>
+        <w:t xml:space="preserve"> </w:t>
+      </w:r>
+      <w:r>
+        <w:rPr>
+          <w:rFonts w:hint="eastAsia"/>
+        </w:rPr>
+        <w:t>*</w:t>
+      </w:r>
+      <w:r>
+        <w:t xml:space="preserve"> </w:t>
+      </w:r>
+      <w:r>
+        <w:rPr>
+          <w:rFonts w:hint="eastAsia"/>
+        </w:rPr>
+        <w:t>from</w:t>
+      </w:r>
+      <w:r>
+        <w:t xml:space="preserve"> </w:t>
+      </w:r>
+      <w:r>
+        <w:rPr>
+          <w:rFonts w:hint="eastAsia"/>
+        </w:rPr>
+        <w:t>t</w:t>
+      </w:r>
+      <w:r>
+        <w:t xml:space="preserve"> where </w:t>
+      </w:r>
+      <w:proofErr w:type="spellStart"/>
+      <w:r>
+        <w:t>colum</w:t>
+      </w:r>
+      <w:proofErr w:type="spellEnd"/>
+      <w:r>
+        <w:t xml:space="preserve"> =X order by Y limit </w:t>
+      </w:r>
+      <w:r>
+        <w:rPr>
+          <w:rFonts w:hint="eastAsia"/>
+        </w:rPr>
+        <w:t>n</w:t>
       </w:r>
       <w:proofErr w:type="gramStart"/>
       <w:r>
-        <w:rPr>
-          <w:rFonts w:ascii="微软雅黑" w:eastAsia="微软雅黑" w:hAnsi="微软雅黑" w:hint="eastAsia"/>
-          <w:color w:val="4D4D4D"/>
-          <w:shd w:val="clear" w:color="auto" w:fill="FFFFFF"/>
-        </w:rPr>
-        <w:t>当做</w:t>
+        <w:t>1,n</w:t>
       </w:r>
       <w:proofErr w:type="gramEnd"/>
-      <w:r>
-        <w:rPr>
-          <w:rFonts w:ascii="微软雅黑" w:eastAsia="微软雅黑" w:hAnsi="微软雅黑" w:hint="eastAsia"/>
-          <w:color w:val="4D4D4D"/>
-          <w:shd w:val="clear" w:color="auto" w:fill="FFFFFF"/>
-        </w:rPr>
-        <w:t xml:space="preserve">了下推优化后，MySQL会隔断一些不满足条件的记录 </w:t>
+    </w:p>
+    <w:p/>
+    <w:p>
+      <w:proofErr w:type="spellStart"/>
+      <w:r>
+        <w:rPr>
+          <w:rFonts w:hint="eastAsia"/>
+        </w:rPr>
+        <w:t>mysql</w:t>
+      </w:r>
+      <w:proofErr w:type="spellEnd"/>
+      <w:r>
+        <w:t xml:space="preserve"> </w:t>
+      </w:r>
+      <w:proofErr w:type="spellStart"/>
+      <w:r>
+        <w:rPr>
+          <w:rFonts w:hint="eastAsia"/>
+        </w:rPr>
+        <w:t>innoDB</w:t>
+      </w:r>
+      <w:proofErr w:type="spellEnd"/>
+      <w:r>
+        <w:rPr>
+          <w:rFonts w:hint="eastAsia"/>
+        </w:rPr>
+        <w:t>分</w:t>
       </w:r>
       <w:proofErr w:type="gramStart"/>
       <w:r>
         <w:rPr>
-          <w:rFonts w:ascii="微软雅黑" w:eastAsia="微软雅黑" w:hAnsi="微软雅黑" w:hint="eastAsia"/>
-          <w:color w:val="4D4D4D"/>
-          <w:shd w:val="clear" w:color="auto" w:fill="FFFFFF"/>
-        </w:rPr>
-        <w:t>进行回表操作</w:t>
+          <w:rFonts w:hint="eastAsia"/>
+        </w:rPr>
+        <w:t>页</w:t>
+      </w:r>
+      <w:r>
+        <w:rPr>
+          <w:rFonts w:hint="eastAsia"/>
+        </w:rPr>
+        <w:t>工作</w:t>
       </w:r>
       <w:proofErr w:type="gramEnd"/>
       <w:r>
         <w:rPr>
-          <w:rFonts w:ascii="微软雅黑" w:eastAsia="微软雅黑" w:hAnsi="微软雅黑" w:hint="eastAsia"/>
-          <w:color w:val="4D4D4D"/>
-          <w:shd w:val="clear" w:color="auto" w:fill="FFFFFF"/>
-        </w:rPr>
-        <w:t>，从一定程度上有了性能的提升。</w:t>
-      </w:r>
-    </w:p>
-    <w:p>
-      <w:pPr>
-        <w:rPr>
-          <w:rFonts w:ascii="微软雅黑" w:eastAsia="微软雅黑" w:hAnsi="微软雅黑"/>
-          <w:color w:val="4D4D4D"/>
-          <w:shd w:val="clear" w:color="auto" w:fill="FFFFFF"/>
-        </w:rPr>
-      </w:pPr>
-    </w:p>
-    <w:p>
-      <w:pPr>
-        <w:rPr>
-          <w:rFonts w:ascii="微软雅黑" w:eastAsia="微软雅黑" w:hAnsi="微软雅黑"/>
-          <w:color w:val="4D4D4D"/>
-          <w:shd w:val="clear" w:color="auto" w:fill="FFFFFF"/>
-        </w:rPr>
-      </w:pPr>
-      <w:r>
-        <w:rPr>
-          <w:rFonts w:ascii="微软雅黑" w:eastAsia="微软雅黑" w:hAnsi="微软雅黑" w:hint="eastAsia"/>
-          <w:color w:val="4D4D4D"/>
-          <w:shd w:val="clear" w:color="auto" w:fill="FFFFFF"/>
-        </w:rPr>
-        <w:t>部分内容参考：</w:t>
-      </w:r>
-    </w:p>
-    <w:p>
-      <w:hyperlink r:id="rId12" w:history="1">
-        <w:r>
-          <w:rPr>
-            <w:rStyle w:val="a4"/>
-          </w:rPr>
-          <w:t>https://blog.csdn.net/fouy_yun/article/details/87889263</w:t>
-        </w:r>
-      </w:hyperlink>
-    </w:p>
-    <w:p>
-      <w:pPr>
-        <w:pStyle w:val="2"/>
-      </w:pPr>
-      <w:r>
-        <w:t>SQL</w:t>
-      </w:r>
-      <w:r>
-        <w:rPr>
-          <w:rFonts w:hint="eastAsia"/>
-        </w:rPr>
-        <w:t>性能</w:t>
-      </w:r>
+          <w:rFonts w:hint="eastAsia"/>
+        </w:rPr>
+        <w:t>原理:</w:t>
+      </w:r>
+    </w:p>
+    <w:p>
+      <w:pPr>
+        <w:ind w:firstLineChars="50" w:firstLine="105"/>
+      </w:pPr>
+      <w:proofErr w:type="spellStart"/>
+      <w:r>
+        <w:rPr>
+          <w:rFonts w:hint="eastAsia"/>
+        </w:rPr>
+        <w:t>innoDB</w:t>
+      </w:r>
+      <w:proofErr w:type="spellEnd"/>
+      <w:r>
+        <w:rPr>
+          <w:rFonts w:hint="eastAsia"/>
+        </w:rPr>
+        <w:t>先查询出n</w:t>
+      </w:r>
+      <w:r>
+        <w:t>1</w:t>
+      </w:r>
+      <w:r>
+        <w:rPr>
+          <w:rFonts w:hint="eastAsia"/>
+        </w:rPr>
+        <w:t>+n条记录</w:t>
+      </w:r>
+    </w:p>
+    <w:p>
+      <w:pPr>
+        <w:ind w:firstLineChars="50" w:firstLine="105"/>
+      </w:pPr>
+      <w:r>
+        <w:rPr>
+          <w:rFonts w:hint="eastAsia"/>
+        </w:rPr>
+        <w:t>然后舍掉前面的n</w:t>
+      </w:r>
+      <w:r>
+        <w:t>1</w:t>
+      </w:r>
+      <w:r>
+        <w:rPr>
+          <w:rFonts w:hint="eastAsia"/>
+        </w:rPr>
+        <w:t>条记录</w:t>
+      </w:r>
+    </w:p>
+    <w:p>
+      <w:pPr>
+        <w:ind w:firstLineChars="50" w:firstLine="105"/>
+      </w:pPr>
+      <w:r>
+        <w:rPr>
+          <w:rFonts w:hint="eastAsia"/>
+        </w:rPr>
+        <w:t>返回剩下的</w:t>
+      </w:r>
+      <w:r>
+        <w:rPr>
+          <w:rFonts w:hint="eastAsia"/>
+        </w:rPr>
+        <w:t>n</w:t>
+      </w:r>
+      <w:r>
+        <w:rPr>
+          <w:rFonts w:hint="eastAsia"/>
+        </w:rPr>
+        <w:t>条记录</w:t>
+      </w:r>
+    </w:p>
+    <w:p>
+      <w:pPr>
+        <w:pStyle w:val="4"/>
+      </w:pPr>
+      <w:proofErr w:type="gramStart"/>
+      <w:r>
+        <w:rPr>
+          <w:rFonts w:hint="eastAsia"/>
+        </w:rPr>
+        <w:t>分页</w:t>
+      </w:r>
+      <w:r>
+        <w:rPr>
+          <w:rFonts w:hint="eastAsia"/>
+        </w:rPr>
+        <w:t>慢</w:t>
+      </w:r>
+      <w:r>
+        <w:rPr>
+          <w:rFonts w:hint="eastAsia"/>
+        </w:rPr>
+        <w:t>查询</w:t>
+      </w:r>
+      <w:proofErr w:type="gramEnd"/>
       <w:r>
         <w:rPr>
           <w:rFonts w:hint="eastAsia"/>
@@ -1349,23 +1756,156 @@
       </w:r>
     </w:p>
     <w:p>
+      <w:r>
+        <w:rPr>
+          <w:rFonts w:hint="eastAsia"/>
+        </w:rPr>
+        <w:t>数据量大5</w:t>
+      </w:r>
+      <w:r>
+        <w:t>00</w:t>
+      </w:r>
+      <w:r>
+        <w:rPr>
+          <w:rFonts w:hint="eastAsia"/>
+        </w:rPr>
+        <w:t>W以上分页查询性能差</w:t>
+      </w:r>
+    </w:p>
+    <w:p>
+      <w:r>
+        <w:rPr>
+          <w:rFonts w:hint="eastAsia"/>
+        </w:rPr>
+        <w:t>尽量</w:t>
+      </w:r>
+      <w:r>
+        <w:rPr>
+          <w:rFonts w:hint="eastAsia"/>
+        </w:rPr>
+        <w:t>采用</w:t>
+      </w:r>
+      <w:r>
+        <w:rPr>
+          <w:rFonts w:hint="eastAsia"/>
+        </w:rPr>
+        <w:t>利用</w:t>
+      </w:r>
+      <w:r>
+        <w:rPr>
+          <w:rFonts w:hint="eastAsia"/>
+          <w:color w:val="FF0000"/>
+        </w:rPr>
+        <w:t>覆盖索引</w:t>
+      </w:r>
+      <w:r>
+        <w:rPr>
+          <w:rFonts w:hint="eastAsia"/>
+        </w:rPr>
+        <w:t>方式</w:t>
+      </w:r>
+      <w:r>
+        <w:rPr>
+          <w:rFonts w:hint="eastAsia"/>
+        </w:rPr>
+        <w:t>提高查询性能:</w:t>
+      </w:r>
+      <w:r>
+        <w:t xml:space="preserve"> </w:t>
+      </w:r>
+    </w:p>
+    <w:p>
+      <w:r>
+        <w:t>S</w:t>
+      </w:r>
+      <w:r>
+        <w:rPr>
+          <w:rFonts w:hint="eastAsia"/>
+        </w:rPr>
+        <w:t>elect</w:t>
+      </w:r>
+      <w:r>
+        <w:t xml:space="preserve"> </w:t>
+      </w:r>
+      <w:r>
+        <w:rPr>
+          <w:rFonts w:hint="eastAsia"/>
+        </w:rPr>
+        <w:t>*</w:t>
+      </w:r>
+      <w:r>
+        <w:t xml:space="preserve"> </w:t>
+      </w:r>
+      <w:r>
+        <w:rPr>
+          <w:rFonts w:hint="eastAsia"/>
+        </w:rPr>
+        <w:t>from</w:t>
+      </w:r>
+      <w:r>
+        <w:t xml:space="preserve"> t1 inner </w:t>
+      </w:r>
+      <w:proofErr w:type="gramStart"/>
+      <w:r>
+        <w:t>join( select</w:t>
+      </w:r>
+      <w:proofErr w:type="gramEnd"/>
+      <w:r>
+        <w:t xml:space="preserve"> id from t where </w:t>
+      </w:r>
+      <w:proofErr w:type="spellStart"/>
+      <w:r>
+        <w:t>xxx_id</w:t>
+      </w:r>
+      <w:proofErr w:type="spellEnd"/>
+      <w:r>
+        <w:t xml:space="preserve"> = X limit n1,20) t2 on t1.id = t.id</w:t>
+      </w:r>
+    </w:p>
+    <w:p>
+      <w:r>
+        <w:rPr>
+          <w:rFonts w:hint="eastAsia"/>
+        </w:rPr>
+        <w:t>注意：使用inner</w:t>
+      </w:r>
+      <w:r>
+        <w:t xml:space="preserve"> </w:t>
+      </w:r>
+      <w:r>
+        <w:rPr>
+          <w:rFonts w:hint="eastAsia"/>
+        </w:rPr>
+        <w:t>join而不能使用in</w:t>
+      </w:r>
+      <w:r>
+        <w:t xml:space="preserve"> </w:t>
+      </w:r>
+      <w:r>
+        <w:rPr>
+          <w:rFonts w:hint="eastAsia"/>
+        </w:rPr>
+        <w:t>来嵌套子查询，是因为in的嵌套子查询不能使用limit</w:t>
+      </w:r>
+    </w:p>
+    <w:p/>
+    <w:p>
       <w:pPr>
         <w:pStyle w:val="3"/>
       </w:pPr>
-      <w:r>
-        <w:rPr>
-          <w:rFonts w:hint="eastAsia"/>
-        </w:rPr>
-        <w:t>MYSQL</w:t>
-      </w:r>
-      <w:r>
-        <w:t xml:space="preserve"> </w:t>
-      </w:r>
-      <w:r>
-        <w:rPr>
-          <w:rFonts w:hint="eastAsia"/>
-        </w:rPr>
-        <w:t>分页查询优化</w:t>
+      <w:proofErr w:type="spellStart"/>
+      <w:r>
+        <w:rPr>
+          <w:rFonts w:hint="eastAsia"/>
+        </w:rPr>
+        <w:t>Mysql</w:t>
+      </w:r>
+      <w:proofErr w:type="spellEnd"/>
+      <w:r>
+        <w:rPr>
+          <w:rFonts w:hint="eastAsia"/>
+        </w:rPr>
+        <w:t>优化方方面面</w:t>
       </w:r>
     </w:p>
     <w:p>
@@ -1376,533 +1916,139 @@
         <w:rPr>
           <w:rFonts w:hint="eastAsia"/>
         </w:rPr>
-        <w:t>分页原理：</w:t>
-      </w:r>
-    </w:p>
-    <w:p>
-      <w:r>
-        <w:t>L</w:t>
-      </w:r>
-      <w:r>
-        <w:rPr>
-          <w:rFonts w:hint="eastAsia"/>
-        </w:rPr>
-        <w:t>imit+偏移量实现分页</w:t>
-      </w:r>
-      <w:r>
-        <w:rPr>
-          <w:rFonts w:hint="eastAsia"/>
-        </w:rPr>
-        <w:t>:</w:t>
-      </w:r>
-      <w:r>
-        <w:rPr>
-          <w:rFonts w:hint="eastAsia"/>
-        </w:rPr>
-        <w:t xml:space="preserve"> </w:t>
-      </w:r>
-    </w:p>
-    <w:p>
-      <w:r>
-        <w:rPr>
-          <w:rFonts w:hint="eastAsia"/>
-        </w:rPr>
-        <w:t>select</w:t>
-      </w:r>
-      <w:r>
-        <w:t xml:space="preserve"> </w:t>
-      </w:r>
-      <w:r>
-        <w:rPr>
-          <w:rFonts w:hint="eastAsia"/>
-        </w:rPr>
-        <w:t>*</w:t>
-      </w:r>
-      <w:r>
-        <w:t xml:space="preserve"> </w:t>
-      </w:r>
-      <w:r>
-        <w:rPr>
-          <w:rFonts w:hint="eastAsia"/>
-        </w:rPr>
-        <w:t>from</w:t>
-      </w:r>
-      <w:r>
-        <w:t xml:space="preserve"> </w:t>
-      </w:r>
-      <w:r>
-        <w:rPr>
-          <w:rFonts w:hint="eastAsia"/>
-        </w:rPr>
-        <w:t>t</w:t>
-      </w:r>
-      <w:r>
-        <w:t xml:space="preserve"> where </w:t>
-      </w:r>
-      <w:proofErr w:type="spellStart"/>
-      <w:r>
-        <w:t>colum</w:t>
-      </w:r>
-      <w:proofErr w:type="spellEnd"/>
-      <w:r>
-        <w:t xml:space="preserve"> =X order by Y limit </w:t>
-      </w:r>
-      <w:r>
-        <w:rPr>
-          <w:rFonts w:hint="eastAsia"/>
-        </w:rPr>
-        <w:t>n</w:t>
-      </w:r>
-      <w:proofErr w:type="gramStart"/>
-      <w:r>
-        <w:t>1,n</w:t>
-      </w:r>
-      <w:proofErr w:type="gramEnd"/>
+        <w:t>硬盘优化：SSD</w:t>
+      </w:r>
+    </w:p>
+    <w:p>
+      <w:pPr>
+        <w:pStyle w:val="4"/>
+      </w:pPr>
+      <w:r>
+        <w:rPr>
+          <w:rFonts w:hint="eastAsia"/>
+        </w:rPr>
+        <w:t>配置参数优化</w:t>
+      </w:r>
+    </w:p>
+    <w:p>
+      <w:r>
+        <w:rPr>
+          <w:rFonts w:hint="eastAsia"/>
+        </w:rPr>
+        <w:t>存储引擎</w:t>
+      </w:r>
+      <w:r>
+        <w:rPr>
+          <w:rFonts w:hint="eastAsia"/>
+          <w:color w:val="FF0000"/>
+        </w:rPr>
+        <w:t>缓存池的大小</w:t>
+      </w:r>
+      <w:r>
+        <w:rPr>
+          <w:rFonts w:hint="eastAsia"/>
+        </w:rPr>
+        <w:t>，数据库</w:t>
+      </w:r>
+      <w:r>
+        <w:rPr>
+          <w:rFonts w:hint="eastAsia"/>
+          <w:color w:val="FF0000"/>
+        </w:rPr>
+        <w:t>最大连接数</w:t>
+      </w:r>
+      <w:r>
+        <w:rPr>
+          <w:rFonts w:hint="eastAsia"/>
+        </w:rPr>
+        <w:t>，日志参数（全量日志关闭）等</w:t>
+      </w:r>
+    </w:p>
+    <w:p>
+      <w:pPr>
+        <w:pStyle w:val="4"/>
+      </w:pPr>
+      <w:r>
+        <w:rPr>
+          <w:rFonts w:hint="eastAsia"/>
+        </w:rPr>
+        <w:t>操作系统</w:t>
+      </w:r>
+    </w:p>
+    <w:p>
+      <w:r>
+        <w:rPr>
+          <w:rFonts w:hint="eastAsia"/>
+          <w:color w:val="FF0000"/>
+        </w:rPr>
+        <w:t>I</w:t>
+      </w:r>
+      <w:r>
+        <w:rPr>
+          <w:color w:val="FF0000"/>
+        </w:rPr>
+        <w:t>/O</w:t>
+      </w:r>
+      <w:r>
+        <w:rPr>
+          <w:rFonts w:hint="eastAsia"/>
+          <w:color w:val="FF0000"/>
+        </w:rPr>
+        <w:t>调度模式</w:t>
+      </w:r>
+      <w:r>
+        <w:rPr>
+          <w:rFonts w:hint="eastAsia"/>
+        </w:rPr>
+        <w:t>（dead</w:t>
+      </w:r>
+      <w:r>
+        <w:t>line</w:t>
+      </w:r>
+      <w:r>
+        <w:rPr>
+          <w:rFonts w:hint="eastAsia"/>
+        </w:rPr>
+        <w:t>还是</w:t>
+      </w:r>
+      <w:proofErr w:type="spellStart"/>
+      <w:r>
+        <w:rPr>
+          <w:rFonts w:hint="eastAsia"/>
+        </w:rPr>
+        <w:t>noop</w:t>
+      </w:r>
+      <w:proofErr w:type="spellEnd"/>
+      <w:r>
+        <w:rPr>
+          <w:rFonts w:hint="eastAsia"/>
+        </w:rPr>
+        <w:t>）,</w:t>
+      </w:r>
+      <w:r>
+        <w:rPr>
+          <w:rFonts w:hint="eastAsia"/>
+          <w:color w:val="FF0000"/>
+        </w:rPr>
+        <w:t>文件系统类型</w:t>
+      </w:r>
+      <w:r>
+        <w:rPr>
+          <w:rFonts w:hint="eastAsia"/>
+        </w:rPr>
+        <w:t>选择</w:t>
+      </w:r>
     </w:p>
     <w:p/>
     <w:p>
-      <w:proofErr w:type="spellStart"/>
-      <w:r>
-        <w:rPr>
-          <w:rFonts w:hint="eastAsia"/>
-        </w:rPr>
-        <w:t>mysql</w:t>
-      </w:r>
-      <w:proofErr w:type="spellEnd"/>
-      <w:r>
-        <w:t xml:space="preserve"> </w:t>
-      </w:r>
-      <w:proofErr w:type="spellStart"/>
-      <w:r>
-        <w:rPr>
-          <w:rFonts w:hint="eastAsia"/>
-        </w:rPr>
-        <w:t>innoDB</w:t>
-      </w:r>
-      <w:proofErr w:type="spellEnd"/>
-      <w:r>
-        <w:rPr>
-          <w:rFonts w:hint="eastAsia"/>
-        </w:rPr>
-        <w:t>分</w:t>
-      </w:r>
-      <w:proofErr w:type="gramStart"/>
-      <w:r>
-        <w:rPr>
-          <w:rFonts w:hint="eastAsia"/>
-        </w:rPr>
-        <w:t>页</w:t>
-      </w:r>
-      <w:r>
-        <w:rPr>
-          <w:rFonts w:hint="eastAsia"/>
-        </w:rPr>
-        <w:t>工作</w:t>
-      </w:r>
-      <w:proofErr w:type="gramEnd"/>
-      <w:r>
-        <w:rPr>
-          <w:rFonts w:hint="eastAsia"/>
-        </w:rPr>
-        <w:t>原理:</w:t>
-      </w:r>
-    </w:p>
-    <w:p>
-      <w:pPr>
-        <w:ind w:firstLineChars="50" w:firstLine="105"/>
-      </w:pPr>
-      <w:proofErr w:type="spellStart"/>
-      <w:r>
-        <w:rPr>
-          <w:rFonts w:hint="eastAsia"/>
-        </w:rPr>
-        <w:t>innoDB</w:t>
-      </w:r>
-      <w:proofErr w:type="spellEnd"/>
-      <w:r>
-        <w:rPr>
-          <w:rFonts w:hint="eastAsia"/>
-        </w:rPr>
-        <w:t>先查询出n</w:t>
-      </w:r>
-      <w:r>
-        <w:t>1</w:t>
-      </w:r>
-      <w:r>
-        <w:rPr>
-          <w:rFonts w:hint="eastAsia"/>
-        </w:rPr>
-        <w:t>+n条记录</w:t>
-      </w:r>
-    </w:p>
-    <w:p>
-      <w:pPr>
-        <w:ind w:firstLineChars="50" w:firstLine="105"/>
-      </w:pPr>
-      <w:r>
-        <w:rPr>
-          <w:rFonts w:hint="eastAsia"/>
-        </w:rPr>
-        <w:t>然后舍掉前面的n</w:t>
-      </w:r>
-      <w:r>
-        <w:t>1</w:t>
-      </w:r>
-      <w:r>
-        <w:rPr>
-          <w:rFonts w:hint="eastAsia"/>
-        </w:rPr>
-        <w:t>条记录</w:t>
-      </w:r>
-    </w:p>
-    <w:p>
-      <w:pPr>
-        <w:ind w:firstLineChars="50" w:firstLine="105"/>
-      </w:pPr>
-      <w:r>
-        <w:rPr>
-          <w:rFonts w:hint="eastAsia"/>
-        </w:rPr>
-        <w:t>返回剩下的</w:t>
-      </w:r>
-      <w:r>
-        <w:rPr>
-          <w:rFonts w:hint="eastAsia"/>
-        </w:rPr>
-        <w:t>n</w:t>
-      </w:r>
-      <w:r>
-        <w:rPr>
-          <w:rFonts w:hint="eastAsia"/>
-        </w:rPr>
-        <w:t>条记录</w:t>
-      </w:r>
-    </w:p>
-    <w:p>
       <w:pPr>
         <w:pStyle w:val="4"/>
       </w:pPr>
-      <w:proofErr w:type="gramStart"/>
       <w:r>
         <w:rPr>
           <w:rFonts w:hint="eastAsia"/>
         </w:rPr>
         <w:lastRenderedPageBreak/>
-        <w:t>分页</w:t>
-      </w:r>
-      <w:r>
-        <w:rPr>
-          <w:rFonts w:hint="eastAsia"/>
-        </w:rPr>
-        <w:t>慢</w:t>
-      </w:r>
-      <w:r>
-        <w:rPr>
-          <w:rFonts w:hint="eastAsia"/>
-        </w:rPr>
-        <w:t>查询</w:t>
-      </w:r>
-      <w:proofErr w:type="gramEnd"/>
-      <w:r>
-        <w:rPr>
-          <w:rFonts w:hint="eastAsia"/>
-        </w:rPr>
-        <w:t>优化</w:t>
-      </w:r>
-    </w:p>
-    <w:p>
-      <w:r>
-        <w:rPr>
-          <w:rFonts w:hint="eastAsia"/>
-        </w:rPr>
-        <w:t>数据量大5</w:t>
-      </w:r>
-      <w:r>
-        <w:t>00</w:t>
-      </w:r>
-      <w:r>
-        <w:rPr>
-          <w:rFonts w:hint="eastAsia"/>
-        </w:rPr>
-        <w:t>W以上分页查询性能差</w:t>
-      </w:r>
-    </w:p>
-    <w:p>
-      <w:r>
-        <w:rPr>
-          <w:rFonts w:hint="eastAsia"/>
-        </w:rPr>
-        <w:t>尽量</w:t>
-      </w:r>
-      <w:r>
-        <w:rPr>
-          <w:rFonts w:hint="eastAsia"/>
-        </w:rPr>
-        <w:t>采用</w:t>
-      </w:r>
-      <w:r>
-        <w:rPr>
-          <w:rFonts w:hint="eastAsia"/>
-        </w:rPr>
-        <w:t>利用</w:t>
-      </w:r>
-      <w:r>
-        <w:rPr>
-          <w:rFonts w:hint="eastAsia"/>
-          <w:color w:val="FF0000"/>
-        </w:rPr>
-        <w:t>覆盖索引</w:t>
-      </w:r>
-      <w:r>
-        <w:rPr>
-          <w:rFonts w:hint="eastAsia"/>
-        </w:rPr>
-        <w:t>方式</w:t>
-      </w:r>
-      <w:r>
-        <w:rPr>
-          <w:rFonts w:hint="eastAsia"/>
-        </w:rPr>
-        <w:t>提高查询性能:</w:t>
-      </w:r>
-      <w:r>
-        <w:t xml:space="preserve"> </w:t>
-      </w:r>
-    </w:p>
-    <w:p>
-      <w:r>
-        <w:t>S</w:t>
-      </w:r>
-      <w:r>
-        <w:rPr>
-          <w:rFonts w:hint="eastAsia"/>
-        </w:rPr>
-        <w:t>elect</w:t>
-      </w:r>
-      <w:r>
-        <w:t xml:space="preserve"> </w:t>
-      </w:r>
-      <w:r>
-        <w:rPr>
-          <w:rFonts w:hint="eastAsia"/>
-        </w:rPr>
-        <w:t>*</w:t>
-      </w:r>
-      <w:r>
-        <w:t xml:space="preserve"> </w:t>
-      </w:r>
-      <w:r>
-        <w:rPr>
-          <w:rFonts w:hint="eastAsia"/>
-        </w:rPr>
-        <w:t>from</w:t>
-      </w:r>
-      <w:r>
-        <w:t xml:space="preserve"> t1 inner </w:t>
-      </w:r>
-      <w:proofErr w:type="gramStart"/>
-      <w:r>
-        <w:t>join( select</w:t>
-      </w:r>
-      <w:proofErr w:type="gramEnd"/>
-      <w:r>
-        <w:t xml:space="preserve"> id from t where </w:t>
-      </w:r>
-      <w:proofErr w:type="spellStart"/>
-      <w:r>
-        <w:t>xxx_id</w:t>
-      </w:r>
-      <w:proofErr w:type="spellEnd"/>
-      <w:r>
-        <w:t xml:space="preserve"> = X limit n1,20) t2 on t1.id = t.id</w:t>
-      </w:r>
-    </w:p>
-    <w:p>
-      <w:r>
-        <w:rPr>
-          <w:rFonts w:hint="eastAsia"/>
-        </w:rPr>
-        <w:t>注意：使用inner</w:t>
-      </w:r>
-      <w:r>
-        <w:t xml:space="preserve"> </w:t>
-      </w:r>
-      <w:r>
-        <w:rPr>
-          <w:rFonts w:hint="eastAsia"/>
-        </w:rPr>
-        <w:t>join而不能使用in</w:t>
-      </w:r>
-      <w:r>
-        <w:t xml:space="preserve"> </w:t>
-      </w:r>
-      <w:r>
-        <w:rPr>
-          <w:rFonts w:hint="eastAsia"/>
-        </w:rPr>
-        <w:t>来嵌套子查询，是因为in的嵌套子查询不能使用limit</w:t>
-      </w:r>
-    </w:p>
-    <w:p/>
-    <w:p>
-      <w:pPr>
-        <w:pStyle w:val="3"/>
-      </w:pPr>
-      <w:proofErr w:type="spellStart"/>
-      <w:r>
-        <w:rPr>
-          <w:rFonts w:hint="eastAsia"/>
-        </w:rPr>
-        <w:t>Mysql</w:t>
-      </w:r>
-      <w:proofErr w:type="spellEnd"/>
-      <w:r>
-        <w:rPr>
-          <w:rFonts w:hint="eastAsia"/>
-        </w:rPr>
-        <w:t>优化方方面面</w:t>
-      </w:r>
-    </w:p>
-    <w:p>
-      <w:pPr>
-        <w:pStyle w:val="4"/>
-      </w:pPr>
-      <w:r>
-        <w:rPr>
-          <w:rFonts w:hint="eastAsia"/>
-        </w:rPr>
-        <w:t>硬盘优化：SSD</w:t>
-      </w:r>
-    </w:p>
-    <w:p>
-      <w:pPr>
-        <w:pStyle w:val="4"/>
-      </w:pPr>
-      <w:r>
-        <w:rPr>
-          <w:rFonts w:hint="eastAsia"/>
-        </w:rPr>
-        <w:t>配置参数优化</w:t>
-      </w:r>
-    </w:p>
-    <w:p>
-      <w:r>
-        <w:rPr>
-          <w:rFonts w:hint="eastAsia"/>
-        </w:rPr>
-        <w:t>存储引擎</w:t>
-      </w:r>
-      <w:r>
-        <w:rPr>
-          <w:rFonts w:hint="eastAsia"/>
-          <w:color w:val="FF0000"/>
-        </w:rPr>
-        <w:t>缓存池的大小</w:t>
-      </w:r>
-      <w:r>
-        <w:rPr>
-          <w:rFonts w:hint="eastAsia"/>
-        </w:rPr>
-        <w:t>，数据库</w:t>
-      </w:r>
-      <w:r>
-        <w:rPr>
-          <w:rFonts w:hint="eastAsia"/>
-          <w:color w:val="FF0000"/>
-        </w:rPr>
-        <w:t>最大连接数</w:t>
-      </w:r>
-      <w:r>
-        <w:rPr>
-          <w:rFonts w:hint="eastAsia"/>
-        </w:rPr>
-        <w:t>，日志参数（全量日志关闭）等</w:t>
-      </w:r>
-    </w:p>
-    <w:p>
-      <w:pPr>
-        <w:pStyle w:val="4"/>
-      </w:pPr>
-      <w:r>
-        <w:rPr>
-          <w:rFonts w:hint="eastAsia"/>
-        </w:rPr>
-        <w:t>操作系统</w:t>
-      </w:r>
-    </w:p>
-    <w:p>
-      <w:r>
-        <w:rPr>
-          <w:rFonts w:hint="eastAsia"/>
-          <w:color w:val="FF0000"/>
-        </w:rPr>
-        <w:t>I</w:t>
-      </w:r>
-      <w:r>
-        <w:rPr>
-          <w:color w:val="FF0000"/>
-        </w:rPr>
-        <w:t>/O</w:t>
-      </w:r>
-      <w:r>
-        <w:rPr>
-          <w:rFonts w:hint="eastAsia"/>
-          <w:color w:val="FF0000"/>
-        </w:rPr>
-        <w:t>调度模式</w:t>
-      </w:r>
-      <w:r>
-        <w:rPr>
-          <w:rFonts w:hint="eastAsia"/>
-        </w:rPr>
-        <w:t>（dead</w:t>
-      </w:r>
-      <w:r>
-        <w:t>line</w:t>
-      </w:r>
-      <w:r>
-        <w:rPr>
-          <w:rFonts w:hint="eastAsia"/>
-        </w:rPr>
-        <w:t>还是</w:t>
-      </w:r>
-      <w:proofErr w:type="spellStart"/>
-      <w:r>
-        <w:rPr>
-          <w:rFonts w:hint="eastAsia"/>
-        </w:rPr>
-        <w:t>noop</w:t>
-      </w:r>
-      <w:proofErr w:type="spellEnd"/>
-      <w:r>
-        <w:rPr>
-          <w:rFonts w:hint="eastAsia"/>
-        </w:rPr>
-        <w:t>）,</w:t>
-      </w:r>
-      <w:r>
-        <w:rPr>
-          <w:rFonts w:hint="eastAsia"/>
-          <w:color w:val="FF0000"/>
-        </w:rPr>
-        <w:t>文件系统类型</w:t>
-      </w:r>
-      <w:r>
-        <w:rPr>
-          <w:rFonts w:hint="eastAsia"/>
-        </w:rPr>
-        <w:t>选择</w:t>
-      </w:r>
-    </w:p>
-    <w:p/>
-    <w:p>
-      <w:pPr>
-        <w:pStyle w:val="4"/>
-      </w:pPr>
-      <w:r>
-        <w:rPr>
-          <w:rFonts w:hint="eastAsia"/>
-        </w:rPr>
         <w:t>表设计和</w:t>
       </w:r>
       <w:proofErr w:type="spellStart"/>
@@ -2063,6 +2209,12 @@
         <w:rPr>
           <w:rFonts w:hint="eastAsia"/>
         </w:rPr>
+        <w:t>系统表</w:t>
+      </w:r>
+      <w:r>
+        <w:rPr>
+          <w:rFonts w:hint="eastAsia"/>
+        </w:rPr>
         <w:t>废弃了</w:t>
       </w:r>
       <w:proofErr w:type="spellStart"/>
@@ -2120,6 +2272,12 @@
       <w:r>
         <w:t>8mb4</w:t>
       </w:r>
+      <w:r>
+        <w:rPr>
+          <w:rFonts w:hint="eastAsia"/>
+        </w:rPr>
+        <w:t>（4字节，表情）</w:t>
+      </w:r>
     </w:p>
     <w:p>
       <w:pPr>
@@ -2311,11 +2469,7 @@
         <w:t>（</w:t>
       </w:r>
       <w:r>
-        <w:t>2）NULL值到非NULL的更新无法做到原地更新，更容易发生索引分裂，从而影</w:t>
-      </w:r>
-      <w:r>
-        <w:lastRenderedPageBreak/>
-        <w:t>响性能。(null -&gt; not null性能提升很小，除非确定它带来了问题，否则不要当成优先的优化措施)</w:t>
+        <w:t>2）NULL值到非NULL的更新无法做到原地更新，更容易发生索引分裂，从而影响性能。(null -&gt; not null性能提升很小，除非确定它带来了问题，否则不要当成优先的优化措施)</w:t>
       </w:r>
     </w:p>
     <w:p>
@@ -2752,6 +2906,7 @@
         <w:rPr>
           <w:rFonts w:hint="eastAsia"/>
         </w:rPr>
+        <w:lastRenderedPageBreak/>
         <w:t>优化前：</w:t>
       </w:r>
     </w:p>
@@ -3275,28 +3430,108 @@
         <w:rPr>
           <w:rFonts w:hint="eastAsia"/>
         </w:rPr>
+        <w:t>D</w:t>
+      </w:r>
+      <w:r>
+        <w:t>B</w:t>
+      </w:r>
+      <w:r>
+        <w:rPr>
+          <w:rFonts w:hint="eastAsia"/>
+        </w:rPr>
+        <w:t>事务</w:t>
+      </w:r>
+    </w:p>
+    <w:p>
+      <w:pPr>
+        <w:pStyle w:val="2"/>
+      </w:pPr>
+      <w:r>
+        <w:rPr>
+          <w:rFonts w:hint="eastAsia"/>
+        </w:rPr>
+        <w:t>事务的四个特性</w:t>
+      </w:r>
+    </w:p>
+    <w:p>
+      <w:pPr>
+        <w:pStyle w:val="3"/>
+      </w:pPr>
+      <w:r>
+        <w:rPr>
+          <w:rFonts w:hint="eastAsia"/>
+        </w:rPr>
+        <w:t>原子性</w:t>
+      </w:r>
+    </w:p>
+    <w:p>
+      <w:pPr>
+        <w:pStyle w:val="3"/>
+      </w:pPr>
+      <w:r>
+        <w:rPr>
+          <w:rFonts w:hint="eastAsia"/>
+        </w:rPr>
+        <w:t>一致性</w:t>
+      </w:r>
+    </w:p>
+    <w:p>
+      <w:pPr>
+        <w:pStyle w:val="3"/>
+      </w:pPr>
+      <w:r>
+        <w:rPr>
+          <w:rFonts w:hint="eastAsia"/>
+        </w:rPr>
+        <w:t>隔离性</w:t>
+      </w:r>
+    </w:p>
+    <w:p>
+      <w:pPr>
+        <w:pStyle w:val="3"/>
+      </w:pPr>
+      <w:r>
+        <w:rPr>
+          <w:rFonts w:hint="eastAsia"/>
+        </w:rPr>
+        <w:t>持久性</w:t>
+      </w:r>
+    </w:p>
+    <w:p>
+      <w:pPr>
+        <w:pStyle w:val="2"/>
+      </w:pPr>
+      <w:r>
+        <w:rPr>
+          <w:rFonts w:hint="eastAsia"/>
+        </w:rPr>
+        <w:t>隔离级别</w:t>
+      </w:r>
+    </w:p>
+    <w:p>
+      <w:r>
+        <w:rPr>
+          <w:rFonts w:hint="eastAsia"/>
+        </w:rPr>
+        <w:t>事务的一致性依赖于事务的隔离级别</w:t>
+      </w:r>
+    </w:p>
+    <w:p>
+      <w:pPr>
+        <w:pStyle w:val="3"/>
+      </w:pPr>
+      <w:r>
+        <w:rPr>
+          <w:rFonts w:hint="eastAsia"/>
+        </w:rPr>
         <w:lastRenderedPageBreak/>
-        <w:t>D</w:t>
-      </w:r>
-      <w:r>
-        <w:t>B</w:t>
-      </w:r>
-      <w:r>
-        <w:rPr>
-          <w:rFonts w:hint="eastAsia"/>
-        </w:rPr>
-        <w:t>事务</w:t>
-      </w:r>
-    </w:p>
-    <w:p>
-      <w:pPr>
-        <w:pStyle w:val="2"/>
-      </w:pPr>
-      <w:r>
-        <w:rPr>
-          <w:rFonts w:hint="eastAsia"/>
-        </w:rPr>
-        <w:t>事务的四个特性</w:t>
+        <w:t>未提交</w:t>
+      </w:r>
+      <w:r>
+        <w:rPr>
+          <w:rFonts w:hint="eastAsia"/>
+        </w:rPr>
+        <w:t>读</w:t>
       </w:r>
     </w:p>
     <w:p>
@@ -3307,83 +3542,13 @@
         <w:rPr>
           <w:rFonts w:hint="eastAsia"/>
         </w:rPr>
-        <w:t>原子性</w:t>
-      </w:r>
-    </w:p>
-    <w:p>
-      <w:pPr>
-        <w:pStyle w:val="3"/>
-      </w:pPr>
-      <w:r>
-        <w:rPr>
-          <w:rFonts w:hint="eastAsia"/>
-        </w:rPr>
-        <w:t>一致性</w:t>
-      </w:r>
-    </w:p>
-    <w:p>
-      <w:pPr>
-        <w:pStyle w:val="3"/>
-      </w:pPr>
-      <w:r>
-        <w:rPr>
-          <w:rFonts w:hint="eastAsia"/>
-        </w:rPr>
-        <w:t>隔离性</w:t>
-      </w:r>
-    </w:p>
-    <w:p>
-      <w:pPr>
-        <w:pStyle w:val="3"/>
-      </w:pPr>
-      <w:r>
-        <w:rPr>
-          <w:rFonts w:hint="eastAsia"/>
-        </w:rPr>
-        <w:t>持久性</w:t>
-      </w:r>
-    </w:p>
-    <w:p>
-      <w:pPr>
-        <w:pStyle w:val="2"/>
-      </w:pPr>
-      <w:r>
-        <w:rPr>
-          <w:rFonts w:hint="eastAsia"/>
-        </w:rPr>
-        <w:t>隔离级别</w:t>
-      </w:r>
-    </w:p>
-    <w:p>
-      <w:r>
-        <w:rPr>
-          <w:rFonts w:hint="eastAsia"/>
-        </w:rPr>
-        <w:t>事务的一致性依赖于事务的隔离级别</w:t>
-      </w:r>
-    </w:p>
-    <w:p>
-      <w:pPr>
-        <w:pStyle w:val="3"/>
-      </w:pPr>
-      <w:proofErr w:type="gramStart"/>
-      <w:r>
-        <w:rPr>
-          <w:rFonts w:hint="eastAsia"/>
-        </w:rPr>
-        <w:t>读未提交</w:t>
-      </w:r>
-      <w:proofErr w:type="gramEnd"/>
-    </w:p>
-    <w:p>
-      <w:pPr>
-        <w:pStyle w:val="3"/>
-      </w:pPr>
-      <w:r>
-        <w:rPr>
-          <w:rFonts w:hint="eastAsia"/>
-        </w:rPr>
-        <w:t>读提交</w:t>
+        <w:t>提交</w:t>
+      </w:r>
+      <w:r>
+        <w:rPr>
+          <w:rFonts w:hint="eastAsia"/>
+        </w:rPr>
+        <w:t>读</w:t>
       </w:r>
     </w:p>
     <w:p>
@@ -3576,7 +3741,6 @@
           <w:szCs w:val="21"/>
           <w:shd w:val="clear" w:color="auto" w:fill="EEEEEE"/>
         </w:rPr>
-        <w:lastRenderedPageBreak/>
         <w:t>left join</w:t>
       </w:r>
       <w:r>
@@ -3896,7 +4060,7 @@
 </file>
 
 <file path=word/endnotes.xml><?xml version="1.0" encoding="utf-8"?>
-<w:endnotes xmlns:wpc="http://schemas.microsoft.com/office/word/2010/wordprocessingCanvas" xmlns:cx="http://schemas.microsoft.com/office/drawing/2014/chartex" xmlns:cx1="http://schemas.microsoft.com/office/drawing/2015/9/8/chartex" xmlns:cx2="http://schemas.microsoft.com/office/drawing/2015/10/21/chartex" xmlns:cx3="http://schemas.microsoft.com/office/drawing/2016/5/9/chartex" xmlns:cx4="http://schemas.microsoft.com/office/drawing/2016/5/10/chartex" xmlns:cx5="http://schemas.microsoft.com/office/drawing/2016/5/11/chartex" xmlns:cx6="http://schemas.microsoft.com/office/drawing/2016/5/12/chartex" xmlns:cx7="http://schemas.microsoft.com/office/drawing/2016/5/13/chartex" xmlns:cx8="http://schemas.microsoft.com/office/drawing/2016/5/14/chartex" xmlns:mc="http://schemas.openxmlformats.org/markup-compatibility/2006" xmlns:aink="http://schemas.microsoft.com/office/drawing/2016/ink" xmlns:am3d="http://schemas.microsoft.com/office/drawing/2017/model3d" xmlns:o="urn:schemas-microsoft-com:office:office" xmlns:oel="http://schemas.microsoft.com/office/2019/extlst" xmlns:r="http://schemas.openxmlformats.org/officeDocument/2006/relationships" xmlns:m="http://schemas.openxmlformats.org/officeDocument/2006/math" xmlns:v="urn:schemas-microsoft-com:vml" xmlns:wp14="http://schemas.microsoft.com/office/word/2010/wordprocessingDrawing" xmlns:wp="http://schemas.openxmlformats.org/drawingml/2006/wordprocessingDrawing" xmlns:w10="urn:schemas-microsoft-com:office:word" xmlns:w="http://schemas.openxmlformats.org/wordprocessingml/2006/main" xmlns:w14="http://schemas.microsoft.com/office/word/2010/wordml" xmlns:w15="http://schemas.microsoft.com/office/word/2012/wordml" xmlns:w16cex="http://schemas.microsoft.com/office/word/2018/wordml/cex" xmlns:w16cid="http://schemas.microsoft.com/office/word/2016/wordml/cid" xmlns:w16="http://schemas.microsoft.com/office/word/2018/wordml" xmlns:w16sdtdh="http://schemas.microsoft.com/office/word/2020/wordml/sdtdatahash" xmlns:w16se="http://schemas.microsoft.com/office/word/2015/wordml/symex" xmlns:wpg="http://schemas.microsoft.com/office/word/2010/wordprocessingGroup" xmlns:wpi="http://schemas.microsoft.com/office/word/2010/wordprocessingInk" xmlns:wne="http://schemas.microsoft.com/office/word/2006/wordml" xmlns:wps="http://schemas.microsoft.com/office/word/2010/wordprocessingShape" mc:Ignorable="w14 w15 w16se w16cid w16 w16cex w16sdtdh wp14">
+<w:endnotes xmlns:wpc="http://schemas.microsoft.com/office/word/2010/wordprocessingCanvas" xmlns:cx="http://schemas.microsoft.com/office/drawing/2014/chartex" xmlns:cx1="http://schemas.microsoft.com/office/drawing/2015/9/8/chartex" xmlns:cx2="http://schemas.microsoft.com/office/drawing/2015/10/21/chartex" xmlns:cx3="http://schemas.microsoft.com/office/drawing/2016/5/9/chartex" xmlns:cx4="http://schemas.microsoft.com/office/drawing/2016/5/10/chartex" xmlns:cx5="http://schemas.microsoft.com/office/drawing/2016/5/11/chartex" xmlns:cx6="http://schemas.microsoft.com/office/drawing/2016/5/12/chartex" xmlns:cx7="http://schemas.microsoft.com/office/drawing/2016/5/13/chartex" xmlns:cx8="http://schemas.microsoft.com/office/drawing/2016/5/14/chartex" xmlns:mc="http://schemas.openxmlformats.org/markup-compatibility/2006" xmlns:aink="http://schemas.microsoft.com/office/drawing/2016/ink" xmlns:am3d="http://schemas.microsoft.com/office/drawing/2017/model3d" xmlns:o="urn:schemas-microsoft-com:office:office" xmlns:oel="http://schemas.microsoft.com/office/2019/extlst" xmlns:r="http://schemas.openxmlformats.org/officeDocument/2006/relationships" xmlns:m="http://schemas.openxmlformats.org/officeDocument/2006/math" xmlns:v="urn:schemas-microsoft-com:vml" xmlns:wp14="http://schemas.microsoft.com/office/word/2010/wordprocessingDrawing" xmlns:wp="http://schemas.openxmlformats.org/drawingml/2006/wordprocessingDrawing" xmlns:w10="urn:schemas-microsoft-com:office:word" xmlns:w="http://schemas.openxmlformats.org/wordprocessingml/2006/main" xmlns:w14="http://schemas.microsoft.com/office/word/2010/wordml" xmlns:w15="http://schemas.microsoft.com/office/word/2012/wordml" xmlns:w16cex="http://schemas.microsoft.com/office/word/2018/wordml/cex" xmlns:w16cid="http://schemas.microsoft.com/office/word/2016/wordml/cid" xmlns:w16="http://schemas.microsoft.com/office/word/2018/wordml" xmlns:w16du="http://schemas.microsoft.com/office/word/2023/wordml/word16du" xmlns:w16sdtdh="http://schemas.microsoft.com/office/word/2020/wordml/sdtdatahash" xmlns:w16se="http://schemas.microsoft.com/office/word/2015/wordml/symex" xmlns:wpg="http://schemas.microsoft.com/office/word/2010/wordprocessingGroup" xmlns:wpi="http://schemas.microsoft.com/office/word/2010/wordprocessingInk" xmlns:wne="http://schemas.microsoft.com/office/word/2006/wordml" xmlns:wps="http://schemas.microsoft.com/office/word/2010/wordprocessingShape" mc:Ignorable="w14 w15 w16se w16cid w16 w16cex w16sdtdh wp14">
   <w:endnote w:type="separator" w:id="-1">
     <w:p>
       <w:r>
@@ -3915,7 +4079,7 @@
 </file>
 
 <file path=word/footnotes.xml><?xml version="1.0" encoding="utf-8"?>
-<w:footnotes xmlns:wpc="http://schemas.microsoft.com/office/word/2010/wordprocessingCanvas" xmlns:cx="http://schemas.microsoft.com/office/drawing/2014/chartex" xmlns:cx1="http://schemas.microsoft.com/office/drawing/2015/9/8/chartex" xmlns:cx2="http://schemas.microsoft.com/office/drawing/2015/10/21/chartex" xmlns:cx3="http://schemas.microsoft.com/office/drawing/2016/5/9/chartex" xmlns:cx4="http://schemas.microsoft.com/office/drawing/2016/5/10/chartex" xmlns:cx5="http://schemas.microsoft.com/office/drawing/2016/5/11/chartex" xmlns:cx6="http://schemas.microsoft.com/office/drawing/2016/5/12/chartex" xmlns:cx7="http://schemas.microsoft.com/office/drawing/2016/5/13/chartex" xmlns:cx8="http://schemas.microsoft.com/office/drawing/2016/5/14/chartex" xmlns:mc="http://schemas.openxmlformats.org/markup-compatibility/2006" xmlns:aink="http://schemas.microsoft.com/office/drawing/2016/ink" xmlns:am3d="http://schemas.microsoft.com/office/drawing/2017/model3d" xmlns:o="urn:schemas-microsoft-com:office:office" xmlns:oel="http://schemas.microsoft.com/office/2019/extlst" xmlns:r="http://schemas.openxmlformats.org/officeDocument/2006/relationships" xmlns:m="http://schemas.openxmlformats.org/officeDocument/2006/math" xmlns:v="urn:schemas-microsoft-com:vml" xmlns:wp14="http://schemas.microsoft.com/office/word/2010/wordprocessingDrawing" xmlns:wp="http://schemas.openxmlformats.org/drawingml/2006/wordprocessingDrawing" xmlns:w10="urn:schemas-microsoft-com:office:word" xmlns:w="http://schemas.openxmlformats.org/wordprocessingml/2006/main" xmlns:w14="http://schemas.microsoft.com/office/word/2010/wordml" xmlns:w15="http://schemas.microsoft.com/office/word/2012/wordml" xmlns:w16cex="http://schemas.microsoft.com/office/word/2018/wordml/cex" xmlns:w16cid="http://schemas.microsoft.com/office/word/2016/wordml/cid" xmlns:w16="http://schemas.microsoft.com/office/word/2018/wordml" xmlns:w16sdtdh="http://schemas.microsoft.com/office/word/2020/wordml/sdtdatahash" xmlns:w16se="http://schemas.microsoft.com/office/word/2015/wordml/symex" xmlns:wpg="http://schemas.microsoft.com/office/word/2010/wordprocessingGroup" xmlns:wpi="http://schemas.microsoft.com/office/word/2010/wordprocessingInk" xmlns:wne="http://schemas.microsoft.com/office/word/2006/wordml" xmlns:wps="http://schemas.microsoft.com/office/word/2010/wordprocessingShape" mc:Ignorable="w14 w15 w16se w16cid w16 w16cex w16sdtdh wp14">
+<w:footnotes xmlns:wpc="http://schemas.microsoft.com/office/word/2010/wordprocessingCanvas" xmlns:cx="http://schemas.microsoft.com/office/drawing/2014/chartex" xmlns:cx1="http://schemas.microsoft.com/office/drawing/2015/9/8/chartex" xmlns:cx2="http://schemas.microsoft.com/office/drawing/2015/10/21/chartex" xmlns:cx3="http://schemas.microsoft.com/office/drawing/2016/5/9/chartex" xmlns:cx4="http://schemas.microsoft.com/office/drawing/2016/5/10/chartex" xmlns:cx5="http://schemas.microsoft.com/office/drawing/2016/5/11/chartex" xmlns:cx6="http://schemas.microsoft.com/office/drawing/2016/5/12/chartex" xmlns:cx7="http://schemas.microsoft.com/office/drawing/2016/5/13/chartex" xmlns:cx8="http://schemas.microsoft.com/office/drawing/2016/5/14/chartex" xmlns:mc="http://schemas.openxmlformats.org/markup-compatibility/2006" xmlns:aink="http://schemas.microsoft.com/office/drawing/2016/ink" xmlns:am3d="http://schemas.microsoft.com/office/drawing/2017/model3d" xmlns:o="urn:schemas-microsoft-com:office:office" xmlns:oel="http://schemas.microsoft.com/office/2019/extlst" xmlns:r="http://schemas.openxmlformats.org/officeDocument/2006/relationships" xmlns:m="http://schemas.openxmlformats.org/officeDocument/2006/math" xmlns:v="urn:schemas-microsoft-com:vml" xmlns:wp14="http://schemas.microsoft.com/office/word/2010/wordprocessingDrawing" xmlns:wp="http://schemas.openxmlformats.org/drawingml/2006/wordprocessingDrawing" xmlns:w10="urn:schemas-microsoft-com:office:word" xmlns:w="http://schemas.openxmlformats.org/wordprocessingml/2006/main" xmlns:w14="http://schemas.microsoft.com/office/word/2010/wordml" xmlns:w15="http://schemas.microsoft.com/office/word/2012/wordml" xmlns:w16cex="http://schemas.microsoft.com/office/word/2018/wordml/cex" xmlns:w16cid="http://schemas.microsoft.com/office/word/2016/wordml/cid" xmlns:w16="http://schemas.microsoft.com/office/word/2018/wordml" xmlns:w16du="http://schemas.microsoft.com/office/word/2023/wordml/word16du" xmlns:w16sdtdh="http://schemas.microsoft.com/office/word/2020/wordml/sdtdatahash" xmlns:w16se="http://schemas.microsoft.com/office/word/2015/wordml/symex" xmlns:wpg="http://schemas.microsoft.com/office/word/2010/wordprocessingGroup" xmlns:wpi="http://schemas.microsoft.com/office/word/2010/wordprocessingInk" xmlns:wne="http://schemas.microsoft.com/office/word/2006/wordml" xmlns:wps="http://schemas.microsoft.com/office/word/2010/wordprocessingShape" mc:Ignorable="w14 w15 w16se w16cid w16 w16cex w16sdtdh wp14">
   <w:footnote w:type="separator" w:id="-1">
     <w:p>
       <w:r>
@@ -3934,7 +4098,7 @@
 </file>
 
 <file path=word/numbering.xml><?xml version="1.0" encoding="utf-8"?>
-<w:numbering xmlns:wpc="http://schemas.microsoft.com/office/word/2010/wordprocessingCanvas" xmlns:cx="http://schemas.microsoft.com/office/drawing/2014/chartex" xmlns:cx1="http://schemas.microsoft.com/office/drawing/2015/9/8/chartex" xmlns:cx2="http://schemas.microsoft.com/office/drawing/2015/10/21/chartex" xmlns:cx3="http://schemas.microsoft.com/office/drawing/2016/5/9/chartex" xmlns:cx4="http://schemas.microsoft.com/office/drawing/2016/5/10/chartex" xmlns:cx5="http://schemas.microsoft.com/office/drawing/2016/5/11/chartex" xmlns:cx6="http://schemas.microsoft.com/office/drawing/2016/5/12/chartex" xmlns:cx7="http://schemas.microsoft.com/office/drawing/2016/5/13/chartex" xmlns:cx8="http://schemas.microsoft.com/office/drawing/2016/5/14/chartex" xmlns:mc="http://schemas.openxmlformats.org/markup-compatibility/2006" xmlns:aink="http://schemas.microsoft.com/office/drawing/2016/ink" xmlns:am3d="http://schemas.microsoft.com/office/drawing/2017/model3d" xmlns:o="urn:schemas-microsoft-com:office:office" xmlns:oel="http://schemas.microsoft.com/office/2019/extlst" xmlns:r="http://schemas.openxmlformats.org/officeDocument/2006/relationships" xmlns:m="http://schemas.openxmlformats.org/officeDocument/2006/math" xmlns:v="urn:schemas-microsoft-com:vml" xmlns:wp14="http://schemas.microsoft.com/office/word/2010/wordprocessingDrawing" xmlns:wp="http://schemas.openxmlformats.org/drawingml/2006/wordprocessingDrawing" xmlns:w10="urn:schemas-microsoft-com:office:word" xmlns:w="http://schemas.openxmlformats.org/wordprocessingml/2006/main" xmlns:w14="http://schemas.microsoft.com/office/word/2010/wordml" xmlns:w15="http://schemas.microsoft.com/office/word/2012/wordml" xmlns:w16cex="http://schemas.microsoft.com/office/word/2018/wordml/cex" xmlns:w16cid="http://schemas.microsoft.com/office/word/2016/wordml/cid" xmlns:w16="http://schemas.microsoft.com/office/word/2018/wordml" xmlns:w16sdtdh="http://schemas.microsoft.com/office/word/2020/wordml/sdtdatahash" xmlns:w16se="http://schemas.microsoft.com/office/word/2015/wordml/symex" xmlns:wpg="http://schemas.microsoft.com/office/word/2010/wordprocessingGroup" xmlns:wpi="http://schemas.microsoft.com/office/word/2010/wordprocessingInk" xmlns:wne="http://schemas.microsoft.com/office/word/2006/wordml" xmlns:wps="http://schemas.microsoft.com/office/word/2010/wordprocessingShape" mc:Ignorable="w14 w15 w16se w16cid w16 w16cex w16sdtdh wp14">
+<w:numbering xmlns:wpc="http://schemas.microsoft.com/office/word/2010/wordprocessingCanvas" xmlns:cx="http://schemas.microsoft.com/office/drawing/2014/chartex" xmlns:cx1="http://schemas.microsoft.com/office/drawing/2015/9/8/chartex" xmlns:cx2="http://schemas.microsoft.com/office/drawing/2015/10/21/chartex" xmlns:cx3="http://schemas.microsoft.com/office/drawing/2016/5/9/chartex" xmlns:cx4="http://schemas.microsoft.com/office/drawing/2016/5/10/chartex" xmlns:cx5="http://schemas.microsoft.com/office/drawing/2016/5/11/chartex" xmlns:cx6="http://schemas.microsoft.com/office/drawing/2016/5/12/chartex" xmlns:cx7="http://schemas.microsoft.com/office/drawing/2016/5/13/chartex" xmlns:cx8="http://schemas.microsoft.com/office/drawing/2016/5/14/chartex" xmlns:mc="http://schemas.openxmlformats.org/markup-compatibility/2006" xmlns:aink="http://schemas.microsoft.com/office/drawing/2016/ink" xmlns:am3d="http://schemas.microsoft.com/office/drawing/2017/model3d" xmlns:o="urn:schemas-microsoft-com:office:office" xmlns:oel="http://schemas.microsoft.com/office/2019/extlst" xmlns:r="http://schemas.openxmlformats.org/officeDocument/2006/relationships" xmlns:m="http://schemas.openxmlformats.org/officeDocument/2006/math" xmlns:v="urn:schemas-microsoft-com:vml" xmlns:wp14="http://schemas.microsoft.com/office/word/2010/wordprocessingDrawing" xmlns:wp="http://schemas.openxmlformats.org/drawingml/2006/wordprocessingDrawing" xmlns:w10="urn:schemas-microsoft-com:office:word" xmlns:w="http://schemas.openxmlformats.org/wordprocessingml/2006/main" xmlns:w14="http://schemas.microsoft.com/office/word/2010/wordml" xmlns:w15="http://schemas.microsoft.com/office/word/2012/wordml" xmlns:w16cex="http://schemas.microsoft.com/office/word/2018/wordml/cex" xmlns:w16cid="http://schemas.microsoft.com/office/word/2016/wordml/cid" xmlns:w16="http://schemas.microsoft.com/office/word/2018/wordml" xmlns:w16du="http://schemas.microsoft.com/office/word/2023/wordml/word16du" xmlns:w16sdtdh="http://schemas.microsoft.com/office/word/2020/wordml/sdtdatahash" xmlns:w16se="http://schemas.microsoft.com/office/word/2015/wordml/symex" xmlns:wpg="http://schemas.microsoft.com/office/word/2010/wordprocessingGroup" xmlns:wpi="http://schemas.microsoft.com/office/word/2010/wordprocessingInk" xmlns:wne="http://schemas.microsoft.com/office/word/2006/wordml" xmlns:wps="http://schemas.microsoft.com/office/word/2010/wordprocessingShape" mc:Ignorable="w14 w15 w16se w16cid w16 w16cex w16sdtdh wp14">
   <w:abstractNum w:abstractNumId="0" w15:restartNumberingAfterBreak="0">
     <w:nsid w:val="14B52528"/>
     <w:multiLevelType w:val="hybridMultilevel"/>
@@ -4663,7 +4827,6 @@
   <w:style w:type="character" w:default="1" w:styleId="a0">
     <w:name w:val="Default Paragraph Font"/>
     <w:uiPriority w:val="1"/>
-    <w:semiHidden/>
     <w:unhideWhenUsed/>
   </w:style>
   <w:style w:type="table" w:default="1" w:styleId="a1">

</xml_diff>